<commit_message>
All the bestgit add .!
</commit_message>
<xml_diff>
--- a/SystemDesignNotes.docx
+++ b/SystemDesignNotes.docx
@@ -10576,18 +10576,7 @@
           <w:szCs w:val="13"/>
           <w:lang w:val="en-US" w:eastAsia="zh-CN"/>
         </w:rPr>
-        <w:t>long polling</w:t>
-      </w:r>
-      <w:bookmarkStart w:id="0" w:name="_GoBack"/>
-      <w:bookmarkEnd w:id="0"/>
-      <w:r>
-        <w:rPr>
-          <w:rFonts w:hint="eastAsia" w:ascii="KaiTi" w:hAnsi="KaiTi" w:eastAsia="KaiTi" w:cs="KaiTi"/>
-          <w:sz w:val="13"/>
-          <w:szCs w:val="13"/>
-          <w:lang w:val="en-US" w:eastAsia="zh-CN"/>
-        </w:rPr>
-        <w:t xml:space="preserve"> 需要有很高的并发，也就是说同时接待客户的能力。（场地大小）以上两种传统方式又称为Comet</w:t>
+        <w:t>long polling 需要有很高的并发，也就是说同时接待客户的能力。（场地大小）以上两种传统方式又称为Comet</w:t>
       </w:r>
     </w:p>
     <w:p>
@@ -21572,99 +21561,378 @@
         </w:numPr>
         <w:rPr>
           <w:rFonts w:hint="eastAsia" w:ascii="KaiTi" w:hAnsi="KaiTi" w:eastAsia="KaiTi" w:cs="KaiTi"/>
-          <w:b w:val="0"/>
-          <w:bCs w:val="0"/>
-          <w:sz w:val="13"/>
-          <w:szCs w:val="13"/>
-          <w:lang w:val="en-US" w:eastAsia="zh-CN"/>
-        </w:rPr>
-      </w:pPr>
-      <w:r>
-        <w:rPr>
-          <w:rFonts w:hint="eastAsia" w:ascii="KaiTi" w:hAnsi="KaiTi" w:eastAsia="KaiTi" w:cs="KaiTi"/>
-          <w:b w:val="0"/>
-          <w:bCs w:val="0"/>
-          <w:sz w:val="13"/>
-          <w:szCs w:val="13"/>
-          <w:lang w:val="en-US" w:eastAsia="zh-CN"/>
-        </w:rPr>
-        <w:t>寻找数据流中出现最频繁的k个元素(find top k frequent items in a data stream)。这个问题也称为 Heavy Hitters.</w:t>
-      </w:r>
-    </w:p>
-    <w:p>
-      <w:pPr>
-        <w:numPr>
-          <w:ilvl w:val="0"/>
-          <w:numId w:val="0"/>
-        </w:numPr>
-        <w:rPr>
-          <w:rFonts w:hint="eastAsia" w:ascii="KaiTi" w:hAnsi="KaiTi" w:eastAsia="KaiTi" w:cs="KaiTi"/>
-          <w:b w:val="0"/>
-          <w:bCs w:val="0"/>
-          <w:sz w:val="13"/>
-          <w:szCs w:val="13"/>
-          <w:lang w:val="en-US" w:eastAsia="zh-CN"/>
-        </w:rPr>
-      </w:pPr>
-      <w:r>
-        <w:rPr>
-          <w:rFonts w:hint="eastAsia" w:ascii="KaiTi" w:hAnsi="KaiTi" w:eastAsia="KaiTi" w:cs="KaiTi"/>
-          <w:b w:val="0"/>
-          <w:bCs w:val="0"/>
-          <w:sz w:val="13"/>
-          <w:szCs w:val="13"/>
-          <w:lang w:val="en-US" w:eastAsia="zh-CN"/>
-        </w:rPr>
-        <w:t>这题也是从实践中提炼而来的，例如搜索引擎的热搜榜，找出访问网站次数最多的前10个IP地址，等等。</w:t>
-      </w:r>
-    </w:p>
-    <w:p>
-      <w:pPr>
-        <w:numPr>
-          <w:ilvl w:val="0"/>
-          <w:numId w:val="0"/>
-        </w:numPr>
-        <w:rPr>
-          <w:rFonts w:hint="eastAsia" w:ascii="KaiTi" w:hAnsi="KaiTi" w:eastAsia="KaiTi" w:cs="KaiTi"/>
-          <w:b w:val="0"/>
-          <w:bCs w:val="0"/>
-          <w:sz w:val="13"/>
-          <w:szCs w:val="13"/>
-          <w:lang w:val="en-US" w:eastAsia="zh-CN"/>
-        </w:rPr>
-      </w:pPr>
-    </w:p>
-    <w:p>
-      <w:pPr>
-        <w:numPr>
-          <w:ilvl w:val="0"/>
-          <w:numId w:val="0"/>
-        </w:numPr>
-        <w:rPr>
-          <w:rFonts w:hint="eastAsia" w:ascii="KaiTi" w:hAnsi="KaiTi" w:eastAsia="KaiTi" w:cs="KaiTi"/>
-          <w:b w:val="0"/>
-          <w:bCs w:val="0"/>
-          <w:sz w:val="13"/>
-          <w:szCs w:val="13"/>
-          <w:lang w:val="en-US" w:eastAsia="zh-CN"/>
-        </w:rPr>
-      </w:pPr>
-      <w:r>
-        <w:rPr>
-          <w:rFonts w:hint="eastAsia" w:ascii="KaiTi" w:hAnsi="KaiTi" w:eastAsia="KaiTi" w:cs="KaiTi"/>
-          <w:b w:val="0"/>
-          <w:bCs w:val="0"/>
-          <w:sz w:val="13"/>
-          <w:szCs w:val="13"/>
-          <w:lang w:val="en-US" w:eastAsia="zh-CN"/>
-        </w:rPr>
-        <w:t>Top K：</w:t>
-      </w:r>
-      <w:r>
-        <w:rPr>
-          <w:rFonts w:hint="eastAsia" w:ascii="KaiTi" w:hAnsi="KaiTi" w:eastAsia="KaiTi" w:cs="KaiTi"/>
-          <w:b w:val="0"/>
-          <w:bCs w:val="0"/>
+          <w:sz w:val="13"/>
+          <w:szCs w:val="13"/>
+          <w:lang w:val="en-US" w:eastAsia="zh-CN"/>
+        </w:rPr>
+      </w:pPr>
+      <w:r>
+        <w:rPr>
+          <w:rFonts w:hint="eastAsia" w:ascii="KaiTi" w:hAnsi="KaiTi" w:eastAsia="KaiTi" w:cs="KaiTi"/>
+          <w:sz w:val="13"/>
+          <w:szCs w:val="13"/>
+          <w:lang w:val="en-US" w:eastAsia="zh-CN"/>
+        </w:rPr>
+        <w:t>Design API,什么是data的serialzation/deserialzation?</w:t>
+      </w:r>
+    </w:p>
+    <w:p>
+      <w:pPr>
+        <w:numPr>
+          <w:ilvl w:val="0"/>
+          <w:numId w:val="0"/>
+        </w:numPr>
+        <w:rPr>
+          <w:rFonts w:hint="eastAsia" w:ascii="KaiTi" w:hAnsi="KaiTi" w:eastAsia="KaiTi" w:cs="KaiTi"/>
+          <w:sz w:val="13"/>
+          <w:szCs w:val="13"/>
+          <w:lang w:val="en-US" w:eastAsia="zh-CN"/>
+        </w:rPr>
+      </w:pPr>
+      <w:r>
+        <w:rPr>
+          <w:rFonts w:hint="eastAsia" w:ascii="KaiTi" w:hAnsi="KaiTi" w:eastAsia="KaiTi" w:cs="KaiTi"/>
+          <w:sz w:val="13"/>
+          <w:szCs w:val="13"/>
+          <w:lang w:val="en-US" w:eastAsia="zh-CN"/>
+        </w:rPr>
+        <w:t>数据在服务器之间/客户端与服务器之间通信，比较简单的是用http协议的形式，这样直接沿用web server的代码，比较方便。但是缺点是，http的形式比较慢，一则是http的包整个比较大，二则是也没有太多数据的压缩在里面。Facebook采用的是Thrift来进行数据交互，你可以理解为类似JSON的格式，不过做了压缩，人眼是看不懂了。效率，安全性等都比http+json的形式要好。Thrift 是专门拿来做服务器之间通信（RPC）用的Google用的类似的东西叫protobuffer</w:t>
+      </w:r>
+    </w:p>
+    <w:p>
+      <w:pPr>
+        <w:numPr>
+          <w:ilvl w:val="0"/>
+          <w:numId w:val="0"/>
+        </w:numPr>
+        <w:rPr>
+          <w:rFonts w:hint="eastAsia" w:ascii="KaiTi" w:hAnsi="KaiTi" w:eastAsia="KaiTi" w:cs="KaiTi"/>
+          <w:sz w:val="13"/>
+          <w:szCs w:val="13"/>
+          <w:lang w:val="en-US" w:eastAsia="zh-CN"/>
+        </w:rPr>
+      </w:pPr>
+    </w:p>
+    <w:p>
+      <w:pPr>
+        <w:numPr>
+          <w:ilvl w:val="0"/>
+          <w:numId w:val="0"/>
+        </w:numPr>
+        <w:rPr>
+          <w:rFonts w:hint="eastAsia" w:ascii="KaiTi" w:hAnsi="KaiTi" w:eastAsia="KaiTi" w:cs="KaiTi"/>
+          <w:sz w:val="13"/>
+          <w:szCs w:val="13"/>
+          <w:lang w:val="en-US" w:eastAsia="zh-CN"/>
+        </w:rPr>
+      </w:pPr>
+      <w:r>
+        <w:rPr>
+          <w:rFonts w:hint="eastAsia" w:ascii="KaiTi" w:hAnsi="KaiTi" w:eastAsia="KaiTi" w:cs="KaiTi"/>
+          <w:sz w:val="13"/>
+          <w:szCs w:val="13"/>
+          <w:lang w:val="en-US" w:eastAsia="zh-CN"/>
+        </w:rPr>
+        <w:t>首先思考一下分布式系统中的 RPC (Remote Procedure Call) 问题，一个完整的 RPC 模块需要可以分为三个层次</w:t>
+      </w:r>
+    </w:p>
+    <w:p>
+      <w:pPr>
+        <w:numPr>
+          <w:ilvl w:val="0"/>
+          <w:numId w:val="0"/>
+        </w:numPr>
+        <w:rPr>
+          <w:rFonts w:hint="eastAsia" w:ascii="KaiTi" w:hAnsi="KaiTi" w:eastAsia="KaiTi" w:cs="KaiTi"/>
+          <w:sz w:val="13"/>
+          <w:szCs w:val="13"/>
+          <w:lang w:val="en-US" w:eastAsia="zh-CN"/>
+        </w:rPr>
+      </w:pPr>
+      <w:r>
+        <w:rPr>
+          <w:rFonts w:hint="eastAsia" w:ascii="KaiTi" w:hAnsi="KaiTi" w:eastAsia="KaiTi" w:cs="KaiTi"/>
+          <w:sz w:val="13"/>
+          <w:szCs w:val="13"/>
+          <w:lang w:val="en-US" w:eastAsia="zh-CN"/>
+        </w:rPr>
+        <w:t>· 服务层（service）：RPC 接口定义与实现</w:t>
+      </w:r>
+    </w:p>
+    <w:p>
+      <w:pPr>
+        <w:numPr>
+          <w:ilvl w:val="0"/>
+          <w:numId w:val="0"/>
+        </w:numPr>
+        <w:rPr>
+          <w:rFonts w:hint="eastAsia" w:ascii="KaiTi" w:hAnsi="KaiTi" w:eastAsia="KaiTi" w:cs="KaiTi"/>
+          <w:sz w:val="13"/>
+          <w:szCs w:val="13"/>
+          <w:lang w:val="en-US" w:eastAsia="zh-CN"/>
+        </w:rPr>
+      </w:pPr>
+      <w:r>
+        <w:rPr>
+          <w:rFonts w:hint="eastAsia" w:ascii="KaiTi" w:hAnsi="KaiTi" w:eastAsia="KaiTi" w:cs="KaiTi"/>
+          <w:sz w:val="13"/>
+          <w:szCs w:val="13"/>
+          <w:lang w:val="en-US" w:eastAsia="zh-CN"/>
+        </w:rPr>
+        <w:t>· 协议层（protocol）：RPC 报文格式和数据编码格式</w:t>
+      </w:r>
+    </w:p>
+    <w:p>
+      <w:pPr>
+        <w:numPr>
+          <w:ilvl w:val="0"/>
+          <w:numId w:val="0"/>
+        </w:numPr>
+        <w:rPr>
+          <w:rFonts w:hint="eastAsia" w:ascii="KaiTi" w:hAnsi="KaiTi" w:eastAsia="KaiTi" w:cs="KaiTi"/>
+          <w:sz w:val="13"/>
+          <w:szCs w:val="13"/>
+          <w:lang w:val="en-US" w:eastAsia="zh-CN"/>
+        </w:rPr>
+      </w:pPr>
+      <w:r>
+        <w:rPr>
+          <w:rFonts w:hint="eastAsia" w:ascii="KaiTi" w:hAnsi="KaiTi" w:eastAsia="KaiTi" w:cs="KaiTi"/>
+          <w:sz w:val="13"/>
+          <w:szCs w:val="13"/>
+          <w:lang w:val="en-US" w:eastAsia="zh-CN"/>
+        </w:rPr>
+        <w:t>· 传输层（transport）：实现底层的通信（如 socket）以及系统相关的功能（如事件循环、多线程）</w:t>
+      </w:r>
+    </w:p>
+    <w:p>
+      <w:pPr>
+        <w:numPr>
+          <w:ilvl w:val="0"/>
+          <w:numId w:val="0"/>
+        </w:numPr>
+        <w:rPr>
+          <w:rFonts w:hint="eastAsia" w:ascii="KaiTi" w:hAnsi="KaiTi" w:eastAsia="KaiTi" w:cs="KaiTi"/>
+          <w:sz w:val="13"/>
+          <w:szCs w:val="13"/>
+          <w:lang w:val="en-US" w:eastAsia="zh-CN"/>
+        </w:rPr>
+      </w:pPr>
+      <w:r>
+        <w:rPr>
+          <w:rFonts w:hint="eastAsia" w:ascii="KaiTi" w:hAnsi="KaiTi" w:eastAsia="KaiTi" w:cs="KaiTi"/>
+          <w:sz w:val="13"/>
+          <w:szCs w:val="13"/>
+          <w:lang w:val="en-US" w:eastAsia="zh-CN"/>
+        </w:rPr>
+        <w:t>在实际的大型分布式系统中，不同的服务往往会使用不同的语言来实现，所以一般的 RPC 系统会提供一种跨语言的过程调用功能，比如一段用C++实现的客户端代码可以远程调用一个用 Java 实现的服务</w:t>
+      </w:r>
+    </w:p>
+    <w:p>
+      <w:pPr>
+        <w:numPr>
+          <w:ilvl w:val="0"/>
+          <w:numId w:val="0"/>
+        </w:numPr>
+        <w:rPr>
+          <w:rFonts w:hint="eastAsia" w:ascii="KaiTi" w:hAnsi="KaiTi" w:eastAsia="KaiTi" w:cs="KaiTi"/>
+          <w:sz w:val="13"/>
+          <w:szCs w:val="13"/>
+          <w:lang w:val="en-US" w:eastAsia="zh-CN"/>
+        </w:rPr>
+      </w:pPr>
+    </w:p>
+    <w:p>
+      <w:pPr>
+        <w:numPr>
+          <w:ilvl w:val="0"/>
+          <w:numId w:val="0"/>
+        </w:numPr>
+        <w:rPr>
+          <w:rFonts w:hint="eastAsia" w:ascii="KaiTi" w:hAnsi="KaiTi" w:eastAsia="KaiTi" w:cs="KaiTi"/>
+          <w:sz w:val="13"/>
+          <w:szCs w:val="13"/>
+          <w:lang w:val="en-US" w:eastAsia="zh-CN"/>
+        </w:rPr>
+      </w:pPr>
+      <w:r>
+        <w:rPr>
+          <w:rFonts w:hint="eastAsia" w:ascii="KaiTi" w:hAnsi="KaiTi" w:eastAsia="KaiTi" w:cs="KaiTi"/>
+          <w:sz w:val="13"/>
+          <w:szCs w:val="13"/>
+          <w:lang w:val="en-US" w:eastAsia="zh-CN"/>
+        </w:rPr>
+        <w:t>Thrift's primary goal is to enable efficient and reliable communication across programming languages. but I think HTTP-RPC can also do that, web developer almost everyone knows how to work on http and it is easier to implement HTTP-RPC(json) than Thrift?</w:t>
+      </w:r>
+    </w:p>
+    <w:p>
+      <w:pPr>
+        <w:numPr>
+          <w:ilvl w:val="0"/>
+          <w:numId w:val="0"/>
+        </w:numPr>
+        <w:rPr>
+          <w:rFonts w:hint="eastAsia" w:ascii="KaiTi" w:hAnsi="KaiTi" w:eastAsia="KaiTi" w:cs="KaiTi"/>
+          <w:sz w:val="13"/>
+          <w:szCs w:val="13"/>
+          <w:lang w:val="en-US" w:eastAsia="zh-CN"/>
+        </w:rPr>
+      </w:pPr>
+    </w:p>
+    <w:p>
+      <w:pPr>
+        <w:numPr>
+          <w:ilvl w:val="0"/>
+          <w:numId w:val="0"/>
+        </w:numPr>
+        <w:rPr>
+          <w:rFonts w:hint="eastAsia" w:ascii="KaiTi" w:hAnsi="KaiTi" w:eastAsia="KaiTi" w:cs="KaiTi"/>
+          <w:sz w:val="13"/>
+          <w:szCs w:val="13"/>
+          <w:lang w:val="en-US" w:eastAsia="zh-CN"/>
+        </w:rPr>
+      </w:pPr>
+      <w:r>
+        <w:rPr>
+          <w:rFonts w:hint="eastAsia" w:ascii="KaiTi" w:hAnsi="KaiTi" w:eastAsia="KaiTi" w:cs="KaiTi"/>
+          <w:sz w:val="13"/>
+          <w:szCs w:val="13"/>
+          <w:lang w:val="en-US" w:eastAsia="zh-CN"/>
+        </w:rPr>
+        <w:t>A few reasons other than speed:</w:t>
+      </w:r>
+    </w:p>
+    <w:p>
+      <w:pPr>
+        <w:numPr>
+          <w:ilvl w:val="0"/>
+          <w:numId w:val="0"/>
+        </w:numPr>
+        <w:rPr>
+          <w:rFonts w:hint="eastAsia" w:ascii="KaiTi" w:hAnsi="KaiTi" w:eastAsia="KaiTi" w:cs="KaiTi"/>
+          <w:sz w:val="13"/>
+          <w:szCs w:val="13"/>
+          <w:lang w:val="en-US" w:eastAsia="zh-CN"/>
+        </w:rPr>
+      </w:pPr>
+      <w:r>
+        <w:rPr>
+          <w:rFonts w:hint="eastAsia" w:ascii="KaiTi" w:hAnsi="KaiTi" w:eastAsia="KaiTi" w:cs="KaiTi"/>
+          <w:sz w:val="13"/>
+          <w:szCs w:val="13"/>
+          <w:lang w:val="en-US" w:eastAsia="zh-CN"/>
+        </w:rPr>
+        <w:t>1.Thrift generates the client and server code completely, including the data structures you are passing, so you don't have to deal with anything other than writing the handlers and invoking the client. and everything, including parameters and returns are automatically validated and parsed. so you are getting sanity checks on your data for free.</w:t>
+      </w:r>
+    </w:p>
+    <w:p>
+      <w:pPr>
+        <w:numPr>
+          <w:ilvl w:val="0"/>
+          <w:numId w:val="0"/>
+        </w:numPr>
+        <w:rPr>
+          <w:rFonts w:hint="eastAsia" w:ascii="KaiTi" w:hAnsi="KaiTi" w:eastAsia="KaiTi" w:cs="KaiTi"/>
+          <w:sz w:val="13"/>
+          <w:szCs w:val="13"/>
+          <w:lang w:val="en-US" w:eastAsia="zh-CN"/>
+        </w:rPr>
+      </w:pPr>
+      <w:r>
+        <w:rPr>
+          <w:rFonts w:hint="eastAsia" w:ascii="KaiTi" w:hAnsi="KaiTi" w:eastAsia="KaiTi" w:cs="KaiTi"/>
+          <w:sz w:val="13"/>
+          <w:szCs w:val="13"/>
+          <w:lang w:val="en-US" w:eastAsia="zh-CN"/>
+        </w:rPr>
+        <w:t>2.Thrift is more compact than HTTP, and can easily be extended to support things like encryption, compression, non blocking IO, etc.(Thrift performance is comparable to the best JSON libraries (jackson, protostuff), and serialized size is somewhat lower)</w:t>
+      </w:r>
+    </w:p>
+    <w:p>
+      <w:pPr>
+        <w:numPr>
+          <w:ilvl w:val="0"/>
+          <w:numId w:val="0"/>
+        </w:numPr>
+        <w:rPr>
+          <w:rFonts w:hint="eastAsia" w:ascii="KaiTi" w:hAnsi="KaiTi" w:eastAsia="KaiTi" w:cs="KaiTi"/>
+          <w:sz w:val="13"/>
+          <w:szCs w:val="13"/>
+          <w:lang w:val="en-US" w:eastAsia="zh-CN"/>
+        </w:rPr>
+      </w:pPr>
+      <w:r>
+        <w:rPr>
+          <w:rFonts w:hint="eastAsia" w:ascii="KaiTi" w:hAnsi="KaiTi" w:eastAsia="KaiTi" w:cs="KaiTi"/>
+          <w:sz w:val="13"/>
+          <w:szCs w:val="13"/>
+          <w:lang w:val="en-US" w:eastAsia="zh-CN"/>
+        </w:rPr>
+        <w:t>3.Thrift can be set up to use HTTP and JSON pretty easily if you want it (say if your client is somewhere on the internet and needs to pass firewalls)</w:t>
+      </w:r>
+    </w:p>
+    <w:p>
+      <w:pPr>
+        <w:numPr>
+          <w:ilvl w:val="0"/>
+          <w:numId w:val="0"/>
+        </w:numPr>
+        <w:rPr>
+          <w:rFonts w:hint="eastAsia" w:ascii="KaiTi" w:hAnsi="KaiTi" w:eastAsia="KaiTi" w:cs="KaiTi"/>
+          <w:sz w:val="13"/>
+          <w:szCs w:val="13"/>
+          <w:lang w:val="en-US" w:eastAsia="zh-CN"/>
+        </w:rPr>
+      </w:pPr>
+      <w:r>
+        <w:rPr>
+          <w:rFonts w:hint="eastAsia" w:ascii="KaiTi" w:hAnsi="KaiTi" w:eastAsia="KaiTi" w:cs="KaiTi"/>
+          <w:sz w:val="13"/>
+          <w:szCs w:val="13"/>
+          <w:lang w:val="en-US" w:eastAsia="zh-CN"/>
+        </w:rPr>
+        <w:t>4.Thrift supports persistent connections and avoids the continuous TCP and HTTP handshakes that HTTP incurs. (No. 4 can be easily mitigated by using keep-alive which all HTTP clients support)</w:t>
+      </w:r>
+    </w:p>
+    <w:p>
+      <w:pPr>
+        <w:numPr>
+          <w:ilvl w:val="0"/>
+          <w:numId w:val="0"/>
+        </w:numPr>
+        <w:rPr>
+          <w:rFonts w:hint="eastAsia" w:ascii="KaiTi" w:hAnsi="KaiTi" w:eastAsia="KaiTi" w:cs="KaiTi"/>
+          <w:sz w:val="13"/>
+          <w:szCs w:val="13"/>
+          <w:lang w:val="en-US" w:eastAsia="zh-CN"/>
+        </w:rPr>
+      </w:pPr>
+    </w:p>
+    <w:p>
+      <w:pPr>
+        <w:numPr>
+          <w:ilvl w:val="0"/>
+          <w:numId w:val="0"/>
+        </w:numPr>
+        <w:rPr>
+          <w:rFonts w:hint="eastAsia" w:ascii="KaiTi" w:hAnsi="KaiTi" w:eastAsia="KaiTi" w:cs="KaiTi"/>
+          <w:sz w:val="13"/>
+          <w:szCs w:val="13"/>
+          <w:lang w:val="en-US" w:eastAsia="zh-CN"/>
+        </w:rPr>
+      </w:pPr>
+      <w:r>
+        <w:rPr>
+          <w:rFonts w:hint="eastAsia" w:ascii="KaiTi" w:hAnsi="KaiTi" w:eastAsia="KaiTi" w:cs="KaiTi"/>
+          <w:sz w:val="13"/>
+          <w:szCs w:val="13"/>
+          <w:lang w:val="en-US" w:eastAsia="zh-CN"/>
+        </w:rPr>
+        <w:t>Top 10 products:　</w:t>
+      </w:r>
+      <w:r>
+        <w:rPr>
+          <w:rFonts w:hint="eastAsia" w:ascii="KaiTi" w:hAnsi="KaiTi" w:eastAsia="KaiTi" w:cs="KaiTi"/>
           <w:sz w:val="13"/>
           <w:szCs w:val="13"/>
           <w:lang w:val="en-US" w:eastAsia="zh-CN"/>
@@ -21674,19 +21942,15 @@
       <w:r>
         <w:rPr>
           <w:rFonts w:hint="eastAsia" w:ascii="KaiTi" w:hAnsi="KaiTi" w:eastAsia="KaiTi" w:cs="KaiTi"/>
-          <w:b w:val="0"/>
-          <w:bCs w:val="0"/>
-          <w:sz w:val="13"/>
-          <w:szCs w:val="13"/>
-          <w:lang w:val="en-US" w:eastAsia="zh-CN"/>
-        </w:rPr>
-        <w:instrText xml:space="preserve"> HYPERLINK "https://soulmachine.gitbooks.io/system-design/content/cn/bigdata/heavy-hitters.html" </w:instrText>
-      </w:r>
-      <w:r>
-        <w:rPr>
-          <w:rFonts w:hint="eastAsia" w:ascii="KaiTi" w:hAnsi="KaiTi" w:eastAsia="KaiTi" w:cs="KaiTi"/>
-          <w:b w:val="0"/>
-          <w:bCs w:val="0"/>
+          <w:sz w:val="13"/>
+          <w:szCs w:val="13"/>
+          <w:lang w:val="en-US" w:eastAsia="zh-CN"/>
+        </w:rPr>
+        <w:instrText xml:space="preserve"> HYPERLINK "https://www.jiuzhang.com/qa/686/" </w:instrText>
+      </w:r>
+      <w:r>
+        <w:rPr>
+          <w:rFonts w:hint="eastAsia" w:ascii="KaiTi" w:hAnsi="KaiTi" w:eastAsia="KaiTi" w:cs="KaiTi"/>
           <w:sz w:val="13"/>
           <w:szCs w:val="13"/>
           <w:lang w:val="en-US" w:eastAsia="zh-CN"/>
@@ -21697,19 +21961,15 @@
         <w:rPr>
           <w:rStyle w:val="14"/>
           <w:rFonts w:hint="eastAsia" w:ascii="KaiTi" w:hAnsi="KaiTi" w:eastAsia="KaiTi" w:cs="KaiTi"/>
-          <w:b w:val="0"/>
-          <w:bCs w:val="0"/>
-          <w:sz w:val="13"/>
-          <w:szCs w:val="13"/>
-          <w:lang w:val="en-US" w:eastAsia="zh-CN"/>
-        </w:rPr>
-        <w:t>https://soulmachine.gitbooks.io/system-design/content/cn/bigdata/heavy-hitters.html</w:t>
-      </w:r>
-      <w:r>
-        <w:rPr>
-          <w:rFonts w:hint="eastAsia" w:ascii="KaiTi" w:hAnsi="KaiTi" w:eastAsia="KaiTi" w:cs="KaiTi"/>
-          <w:b w:val="0"/>
-          <w:bCs w:val="0"/>
+          <w:sz w:val="13"/>
+          <w:szCs w:val="13"/>
+          <w:lang w:val="en-US" w:eastAsia="zh-CN"/>
+        </w:rPr>
+        <w:t>https://www.jiuzhang.com/qa/686/</w:t>
+      </w:r>
+      <w:r>
+        <w:rPr>
+          <w:rFonts w:hint="eastAsia" w:ascii="KaiTi" w:hAnsi="KaiTi" w:eastAsia="KaiTi" w:cs="KaiTi"/>
           <w:sz w:val="13"/>
           <w:szCs w:val="13"/>
           <w:lang w:val="en-US" w:eastAsia="zh-CN"/>
@@ -21725,1316 +21985,6 @@
         </w:numPr>
         <w:rPr>
           <w:rFonts w:hint="eastAsia" w:ascii="KaiTi" w:hAnsi="KaiTi" w:eastAsia="KaiTi" w:cs="KaiTi"/>
-          <w:b w:val="0"/>
-          <w:bCs w:val="0"/>
-          <w:sz w:val="13"/>
-          <w:szCs w:val="13"/>
-          <w:lang w:val="en-US" w:eastAsia="zh-CN"/>
-        </w:rPr>
-      </w:pPr>
-    </w:p>
-    <w:p>
-      <w:pPr>
-        <w:numPr>
-          <w:ilvl w:val="0"/>
-          <w:numId w:val="0"/>
-        </w:numPr>
-        <w:rPr>
-          <w:rFonts w:hint="eastAsia" w:ascii="KaiTi" w:hAnsi="KaiTi" w:eastAsia="KaiTi" w:cs="KaiTi"/>
-          <w:b w:val="0"/>
-          <w:bCs w:val="0"/>
-          <w:sz w:val="13"/>
-          <w:szCs w:val="13"/>
-          <w:lang w:val="en-US" w:eastAsia="zh-CN"/>
-        </w:rPr>
-      </w:pPr>
-      <w:r>
-        <w:rPr>
-          <w:rFonts w:hint="eastAsia" w:ascii="KaiTi" w:hAnsi="KaiTi" w:eastAsia="KaiTi" w:cs="KaiTi"/>
-          <w:b w:val="0"/>
-          <w:bCs w:val="0"/>
-          <w:sz w:val="13"/>
-          <w:szCs w:val="13"/>
-          <w:lang w:val="en-US" w:eastAsia="zh-CN"/>
-        </w:rPr>
-        <w:t>方案1: HashMap + Heap</w:t>
-      </w:r>
-    </w:p>
-    <w:p>
-      <w:pPr>
-        <w:numPr>
-          <w:ilvl w:val="0"/>
-          <w:numId w:val="0"/>
-        </w:numPr>
-        <w:rPr>
-          <w:rFonts w:hint="eastAsia" w:ascii="KaiTi" w:hAnsi="KaiTi" w:eastAsia="KaiTi" w:cs="KaiTi"/>
-          <w:b w:val="0"/>
-          <w:bCs w:val="0"/>
-          <w:sz w:val="13"/>
-          <w:szCs w:val="13"/>
-          <w:lang w:val="en-US" w:eastAsia="zh-CN"/>
-        </w:rPr>
-      </w:pPr>
-      <w:r>
-        <w:rPr>
-          <w:rFonts w:hint="eastAsia" w:ascii="KaiTi" w:hAnsi="KaiTi" w:eastAsia="KaiTi" w:cs="KaiTi"/>
-          <w:b w:val="0"/>
-          <w:bCs w:val="0"/>
-          <w:sz w:val="13"/>
-          <w:szCs w:val="13"/>
-          <w:lang w:val="en-US" w:eastAsia="zh-CN"/>
-        </w:rPr>
-        <w:t>用一个 HashMap&lt;String, Long&gt;，存放所有元素出现的次数，用一个小根堆，容量为k，存放目前出现过的最频繁的k个元素，</w:t>
-      </w:r>
-    </w:p>
-    <w:p>
-      <w:pPr>
-        <w:numPr>
-          <w:ilvl w:val="0"/>
-          <w:numId w:val="0"/>
-        </w:numPr>
-        <w:rPr>
-          <w:rFonts w:hint="eastAsia" w:ascii="KaiTi" w:hAnsi="KaiTi" w:eastAsia="KaiTi" w:cs="KaiTi"/>
-          <w:b w:val="0"/>
-          <w:bCs w:val="0"/>
-          <w:sz w:val="13"/>
-          <w:szCs w:val="13"/>
-          <w:lang w:val="en-US" w:eastAsia="zh-CN"/>
-        </w:rPr>
-      </w:pPr>
-      <w:r>
-        <w:rPr>
-          <w:rFonts w:hint="eastAsia" w:ascii="KaiTi" w:hAnsi="KaiTi" w:eastAsia="KaiTi" w:cs="KaiTi"/>
-          <w:b w:val="0"/>
-          <w:bCs w:val="0"/>
-          <w:sz w:val="13"/>
-          <w:szCs w:val="13"/>
-          <w:lang w:val="en-US" w:eastAsia="zh-CN"/>
-        </w:rPr>
-        <w:t>每次从数据流来一个元素，如果在HashMap里已存在，则把对应的计数器增1，如果不存在，则插入，计数器初始化为1</w:t>
-      </w:r>
-    </w:p>
-    <w:p>
-      <w:pPr>
-        <w:numPr>
-          <w:ilvl w:val="0"/>
-          <w:numId w:val="0"/>
-        </w:numPr>
-        <w:rPr>
-          <w:rFonts w:hint="eastAsia" w:ascii="KaiTi" w:hAnsi="KaiTi" w:eastAsia="KaiTi" w:cs="KaiTi"/>
-          <w:b w:val="0"/>
-          <w:bCs w:val="0"/>
-          <w:sz w:val="13"/>
-          <w:szCs w:val="13"/>
-          <w:lang w:val="en-US" w:eastAsia="zh-CN"/>
-        </w:rPr>
-      </w:pPr>
-      <w:r>
-        <w:rPr>
-          <w:rFonts w:hint="eastAsia" w:ascii="KaiTi" w:hAnsi="KaiTi" w:eastAsia="KaiTi" w:cs="KaiTi"/>
-          <w:b w:val="0"/>
-          <w:bCs w:val="0"/>
-          <w:sz w:val="13"/>
-          <w:szCs w:val="13"/>
-          <w:lang w:val="en-US" w:eastAsia="zh-CN"/>
-        </w:rPr>
-        <w:t>在堆里查找该元素，如果找到，把堆里的计数器也增1，并调整堆；如果没有找到，把这个元素的次数跟堆顶元素比较，如果大于堆丁元素的出现次数，则把堆丁元素替换为该元素，并调整堆</w:t>
-      </w:r>
-    </w:p>
-    <w:p>
-      <w:pPr>
-        <w:numPr>
-          <w:ilvl w:val="0"/>
-          <w:numId w:val="0"/>
-        </w:numPr>
-        <w:rPr>
-          <w:rFonts w:hint="eastAsia" w:ascii="KaiTi" w:hAnsi="KaiTi" w:eastAsia="KaiTi" w:cs="KaiTi"/>
-          <w:b w:val="0"/>
-          <w:bCs w:val="0"/>
-          <w:sz w:val="13"/>
-          <w:szCs w:val="13"/>
-          <w:lang w:val="en-US" w:eastAsia="zh-CN"/>
-        </w:rPr>
-      </w:pPr>
-      <w:r>
-        <w:rPr>
-          <w:rFonts w:hint="eastAsia" w:ascii="KaiTi" w:hAnsi="KaiTi" w:eastAsia="KaiTi" w:cs="KaiTi"/>
-          <w:b w:val="0"/>
-          <w:bCs w:val="0"/>
-          <w:sz w:val="13"/>
-          <w:szCs w:val="13"/>
-          <w:lang w:val="en-US" w:eastAsia="zh-CN"/>
-        </w:rPr>
-        <w:t>空间复杂度O(n)。HashMap需要存放下所有元素，需要O(n)的空间，堆需要存放k个元素，需要O(k)的空间，跟O(n)相比可以忽略不急，总的时间复杂度是O(n)</w:t>
-      </w:r>
-    </w:p>
-    <w:p>
-      <w:pPr>
-        <w:numPr>
-          <w:ilvl w:val="0"/>
-          <w:numId w:val="0"/>
-        </w:numPr>
-        <w:rPr>
-          <w:rFonts w:hint="eastAsia" w:ascii="KaiTi" w:hAnsi="KaiTi" w:eastAsia="KaiTi" w:cs="KaiTi"/>
-          <w:b w:val="0"/>
-          <w:bCs w:val="0"/>
-          <w:sz w:val="13"/>
-          <w:szCs w:val="13"/>
-          <w:lang w:val="en-US" w:eastAsia="zh-CN"/>
-        </w:rPr>
-      </w:pPr>
-      <w:r>
-        <w:rPr>
-          <w:rFonts w:hint="eastAsia" w:ascii="KaiTi" w:hAnsi="KaiTi" w:eastAsia="KaiTi" w:cs="KaiTi"/>
-          <w:b w:val="0"/>
-          <w:bCs w:val="0"/>
-          <w:sz w:val="13"/>
-          <w:szCs w:val="13"/>
-          <w:lang w:val="en-US" w:eastAsia="zh-CN"/>
-        </w:rPr>
-        <w:t>时间复杂度O(n)。每次来一个新元素，需要在HashMap里查找一下，需要O(1)的时间；然后要在堆里查找一下，O(k)的时间，有可能需要调堆，又需要O(logk)的时间，总的时间复杂度是O(n(k+logk))，k是常量，所以可以看做是O(n)。</w:t>
-      </w:r>
-    </w:p>
-    <w:p>
-      <w:pPr>
-        <w:numPr>
-          <w:ilvl w:val="0"/>
-          <w:numId w:val="0"/>
-        </w:numPr>
-        <w:rPr>
-          <w:rFonts w:hint="eastAsia" w:ascii="KaiTi" w:hAnsi="KaiTi" w:eastAsia="KaiTi" w:cs="KaiTi"/>
-          <w:b w:val="0"/>
-          <w:bCs w:val="0"/>
-          <w:sz w:val="13"/>
-          <w:szCs w:val="13"/>
-          <w:lang w:val="en-US" w:eastAsia="zh-CN"/>
-        </w:rPr>
-      </w:pPr>
-      <w:r>
-        <w:rPr>
-          <w:rFonts w:hint="eastAsia" w:ascii="KaiTi" w:hAnsi="KaiTi" w:eastAsia="KaiTi" w:cs="KaiTi"/>
-          <w:b w:val="0"/>
-          <w:bCs w:val="0"/>
-          <w:sz w:val="13"/>
-          <w:szCs w:val="13"/>
-          <w:lang w:val="en-US" w:eastAsia="zh-CN"/>
-        </w:rPr>
-        <w:t>如果元素数量巨大，单机内存存不下，怎么办？ 有两个办法，见方案2和3。</w:t>
-      </w:r>
-    </w:p>
-    <w:p>
-      <w:pPr>
-        <w:numPr>
-          <w:ilvl w:val="0"/>
-          <w:numId w:val="0"/>
-        </w:numPr>
-        <w:rPr>
-          <w:rFonts w:hint="eastAsia" w:ascii="KaiTi" w:hAnsi="KaiTi" w:eastAsia="KaiTi" w:cs="KaiTi"/>
-          <w:b w:val="0"/>
-          <w:bCs w:val="0"/>
-          <w:sz w:val="13"/>
-          <w:szCs w:val="13"/>
-          <w:lang w:val="en-US" w:eastAsia="zh-CN"/>
-        </w:rPr>
-      </w:pPr>
-    </w:p>
-    <w:p>
-      <w:pPr>
-        <w:numPr>
-          <w:ilvl w:val="0"/>
-          <w:numId w:val="0"/>
-        </w:numPr>
-        <w:rPr>
-          <w:rFonts w:hint="eastAsia" w:ascii="KaiTi" w:hAnsi="KaiTi" w:eastAsia="KaiTi" w:cs="KaiTi"/>
-          <w:b w:val="0"/>
-          <w:bCs w:val="0"/>
-          <w:sz w:val="13"/>
-          <w:szCs w:val="13"/>
-          <w:lang w:val="en-US" w:eastAsia="zh-CN"/>
-        </w:rPr>
-      </w:pPr>
-      <w:r>
-        <w:rPr>
-          <w:rFonts w:hint="eastAsia" w:ascii="KaiTi" w:hAnsi="KaiTi" w:eastAsia="KaiTi" w:cs="KaiTi"/>
-          <w:b w:val="0"/>
-          <w:bCs w:val="0"/>
-          <w:sz w:val="13"/>
-          <w:szCs w:val="13"/>
-          <w:lang w:val="en-US" w:eastAsia="zh-CN"/>
-        </w:rPr>
-        <w:t>方案2: 多机HashMap + Heap</w:t>
-      </w:r>
-    </w:p>
-    <w:p>
-      <w:pPr>
-        <w:numPr>
-          <w:ilvl w:val="0"/>
-          <w:numId w:val="0"/>
-        </w:numPr>
-        <w:rPr>
-          <w:rFonts w:hint="eastAsia" w:ascii="KaiTi" w:hAnsi="KaiTi" w:eastAsia="KaiTi" w:cs="KaiTi"/>
-          <w:b w:val="0"/>
-          <w:bCs w:val="0"/>
-          <w:sz w:val="13"/>
-          <w:szCs w:val="13"/>
-          <w:lang w:val="en-US" w:eastAsia="zh-CN"/>
-        </w:rPr>
-      </w:pPr>
-      <w:r>
-        <w:rPr>
-          <w:rFonts w:hint="eastAsia" w:ascii="KaiTi" w:hAnsi="KaiTi" w:eastAsia="KaiTi" w:cs="KaiTi"/>
-          <w:b w:val="0"/>
-          <w:bCs w:val="0"/>
-          <w:sz w:val="13"/>
-          <w:szCs w:val="13"/>
-          <w:lang w:val="en-US" w:eastAsia="zh-CN"/>
-        </w:rPr>
-        <w:t>可以把数据进行分片。假设有8台机器，第1台机器只处理hash(elem)%8==0的元素，第2台机器只处理hash(elem)%8==1的元素，以此类推。</w:t>
-      </w:r>
-    </w:p>
-    <w:p>
-      <w:pPr>
-        <w:numPr>
-          <w:ilvl w:val="0"/>
-          <w:numId w:val="0"/>
-        </w:numPr>
-        <w:rPr>
-          <w:rFonts w:hint="eastAsia" w:ascii="KaiTi" w:hAnsi="KaiTi" w:eastAsia="KaiTi" w:cs="KaiTi"/>
-          <w:b w:val="0"/>
-          <w:bCs w:val="0"/>
-          <w:sz w:val="13"/>
-          <w:szCs w:val="13"/>
-          <w:lang w:val="en-US" w:eastAsia="zh-CN"/>
-        </w:rPr>
-      </w:pPr>
-      <w:r>
-        <w:rPr>
-          <w:rFonts w:hint="eastAsia" w:ascii="KaiTi" w:hAnsi="KaiTi" w:eastAsia="KaiTi" w:cs="KaiTi"/>
-          <w:b w:val="0"/>
-          <w:bCs w:val="0"/>
-          <w:sz w:val="13"/>
-          <w:szCs w:val="13"/>
-          <w:lang w:val="en-US" w:eastAsia="zh-CN"/>
-        </w:rPr>
-        <w:t>每台机器都有一个HashMap和一个 Heap, 各自独立计算出 top k 的元素</w:t>
-      </w:r>
-    </w:p>
-    <w:p>
-      <w:pPr>
-        <w:numPr>
-          <w:ilvl w:val="0"/>
-          <w:numId w:val="0"/>
-        </w:numPr>
-        <w:rPr>
-          <w:rFonts w:hint="eastAsia" w:ascii="KaiTi" w:hAnsi="KaiTi" w:eastAsia="KaiTi" w:cs="KaiTi"/>
-          <w:b w:val="0"/>
-          <w:bCs w:val="0"/>
-          <w:sz w:val="13"/>
-          <w:szCs w:val="13"/>
-          <w:lang w:val="en-US" w:eastAsia="zh-CN"/>
-        </w:rPr>
-      </w:pPr>
-      <w:r>
-        <w:rPr>
-          <w:rFonts w:hint="eastAsia" w:ascii="KaiTi" w:hAnsi="KaiTi" w:eastAsia="KaiTi" w:cs="KaiTi"/>
-          <w:b w:val="0"/>
-          <w:bCs w:val="0"/>
-          <w:sz w:val="13"/>
-          <w:szCs w:val="13"/>
-          <w:lang w:val="en-US" w:eastAsia="zh-CN"/>
-        </w:rPr>
-        <w:t>把每台机器的Heap，通过网络汇总到一台机器上，将多个Heap合并成一个Heap，就可以计算出总的 top k 个元素了</w:t>
-      </w:r>
-    </w:p>
-    <w:p>
-      <w:pPr>
-        <w:numPr>
-          <w:ilvl w:val="0"/>
-          <w:numId w:val="0"/>
-        </w:numPr>
-        <w:rPr>
-          <w:rFonts w:hint="eastAsia" w:ascii="KaiTi" w:hAnsi="KaiTi" w:eastAsia="KaiTi" w:cs="KaiTi"/>
-          <w:b w:val="0"/>
-          <w:bCs w:val="0"/>
-          <w:sz w:val="13"/>
-          <w:szCs w:val="13"/>
-          <w:lang w:val="en-US" w:eastAsia="zh-CN"/>
-        </w:rPr>
-      </w:pPr>
-    </w:p>
-    <w:p>
-      <w:pPr>
-        <w:numPr>
-          <w:ilvl w:val="0"/>
-          <w:numId w:val="0"/>
-        </w:numPr>
-        <w:rPr>
-          <w:rFonts w:hint="eastAsia" w:ascii="KaiTi" w:hAnsi="KaiTi" w:eastAsia="KaiTi" w:cs="KaiTi"/>
-          <w:b w:val="0"/>
-          <w:bCs w:val="0"/>
-          <w:sz w:val="13"/>
-          <w:szCs w:val="13"/>
-          <w:lang w:val="en-US" w:eastAsia="zh-CN"/>
-        </w:rPr>
-      </w:pPr>
-      <w:r>
-        <w:rPr>
-          <w:rFonts w:hint="eastAsia" w:ascii="KaiTi" w:hAnsi="KaiTi" w:eastAsia="KaiTi" w:cs="KaiTi"/>
-          <w:b w:val="0"/>
-          <w:bCs w:val="0"/>
-          <w:sz w:val="13"/>
-          <w:szCs w:val="13"/>
-          <w:lang w:val="en-US" w:eastAsia="zh-CN"/>
-        </w:rPr>
-        <w:t>方案3: Count-Min Sketch + Heap （Bloom Filter with count）</w:t>
-      </w:r>
-    </w:p>
-    <w:p>
-      <w:pPr>
-        <w:numPr>
-          <w:ilvl w:val="0"/>
-          <w:numId w:val="0"/>
-        </w:numPr>
-        <w:rPr>
-          <w:rFonts w:hint="eastAsia" w:ascii="KaiTi" w:hAnsi="KaiTi" w:eastAsia="KaiTi" w:cs="KaiTi"/>
-          <w:b w:val="0"/>
-          <w:bCs w:val="0"/>
-          <w:sz w:val="13"/>
-          <w:szCs w:val="13"/>
-          <w:lang w:val="en-US" w:eastAsia="zh-CN"/>
-        </w:rPr>
-      </w:pPr>
-      <w:r>
-        <w:rPr>
-          <w:rFonts w:hint="eastAsia" w:ascii="KaiTi" w:hAnsi="KaiTi" w:eastAsia="KaiTi" w:cs="KaiTi"/>
-          <w:b w:val="0"/>
-          <w:bCs w:val="0"/>
-          <w:sz w:val="13"/>
-          <w:szCs w:val="13"/>
-          <w:lang w:val="en-US" w:eastAsia="zh-CN"/>
-        </w:rPr>
-        <w:t>既然方案1中的HashMap太大，内存装不小，那么可以用Count-Min Sketch算法代替HashMap，</w:t>
-      </w:r>
-    </w:p>
-    <w:p>
-      <w:pPr>
-        <w:numPr>
-          <w:ilvl w:val="0"/>
-          <w:numId w:val="0"/>
-        </w:numPr>
-        <w:rPr>
-          <w:rFonts w:hint="eastAsia" w:ascii="KaiTi" w:hAnsi="KaiTi" w:eastAsia="KaiTi" w:cs="KaiTi"/>
-          <w:b w:val="0"/>
-          <w:bCs w:val="0"/>
-          <w:sz w:val="13"/>
-          <w:szCs w:val="13"/>
-          <w:lang w:val="en-US" w:eastAsia="zh-CN"/>
-        </w:rPr>
-      </w:pPr>
-      <w:r>
-        <w:rPr>
-          <w:rFonts w:hint="eastAsia" w:ascii="KaiTi" w:hAnsi="KaiTi" w:eastAsia="KaiTi" w:cs="KaiTi"/>
-          <w:b w:val="0"/>
-          <w:bCs w:val="0"/>
-          <w:sz w:val="13"/>
-          <w:szCs w:val="13"/>
-          <w:lang w:val="en-US" w:eastAsia="zh-CN"/>
-        </w:rPr>
-        <w:t>在数据流不断流入的过程中，维护一个标准的Count-Min Sketch 二维数组</w:t>
-      </w:r>
-    </w:p>
-    <w:p>
-      <w:pPr>
-        <w:numPr>
-          <w:ilvl w:val="0"/>
-          <w:numId w:val="0"/>
-        </w:numPr>
-        <w:rPr>
-          <w:rFonts w:hint="eastAsia" w:ascii="KaiTi" w:hAnsi="KaiTi" w:eastAsia="KaiTi" w:cs="KaiTi"/>
-          <w:b w:val="0"/>
-          <w:bCs w:val="0"/>
-          <w:sz w:val="13"/>
-          <w:szCs w:val="13"/>
-          <w:lang w:val="en-US" w:eastAsia="zh-CN"/>
-        </w:rPr>
-      </w:pPr>
-      <w:r>
-        <w:rPr>
-          <w:rFonts w:hint="eastAsia" w:ascii="KaiTi" w:hAnsi="KaiTi" w:eastAsia="KaiTi" w:cs="KaiTi"/>
-          <w:b w:val="0"/>
-          <w:bCs w:val="0"/>
-          <w:sz w:val="13"/>
-          <w:szCs w:val="13"/>
-          <w:lang w:val="en-US" w:eastAsia="zh-CN"/>
-        </w:rPr>
-        <w:t>维护一个小根堆，容量为k</w:t>
-      </w:r>
-    </w:p>
-    <w:p>
-      <w:pPr>
-        <w:numPr>
-          <w:ilvl w:val="0"/>
-          <w:numId w:val="0"/>
-        </w:numPr>
-        <w:rPr>
-          <w:rFonts w:hint="eastAsia" w:ascii="KaiTi" w:hAnsi="KaiTi" w:eastAsia="KaiTi" w:cs="KaiTi"/>
-          <w:b w:val="0"/>
-          <w:bCs w:val="0"/>
-          <w:sz w:val="13"/>
-          <w:szCs w:val="13"/>
-          <w:lang w:val="en-US" w:eastAsia="zh-CN"/>
-        </w:rPr>
-      </w:pPr>
-      <w:r>
-        <w:rPr>
-          <w:rFonts w:hint="eastAsia" w:ascii="KaiTi" w:hAnsi="KaiTi" w:eastAsia="KaiTi" w:cs="KaiTi"/>
-          <w:b w:val="0"/>
-          <w:bCs w:val="0"/>
-          <w:sz w:val="13"/>
-          <w:szCs w:val="13"/>
-          <w:lang w:val="en-US" w:eastAsia="zh-CN"/>
-        </w:rPr>
-        <w:t>每次来一个新元素，</w:t>
-      </w:r>
-    </w:p>
-    <w:p>
-      <w:pPr>
-        <w:numPr>
-          <w:ilvl w:val="0"/>
-          <w:numId w:val="0"/>
-        </w:numPr>
-        <w:rPr>
-          <w:rFonts w:hint="eastAsia" w:ascii="KaiTi" w:hAnsi="KaiTi" w:eastAsia="KaiTi" w:cs="KaiTi"/>
-          <w:b w:val="0"/>
-          <w:bCs w:val="0"/>
-          <w:sz w:val="13"/>
-          <w:szCs w:val="13"/>
-          <w:lang w:val="en-US" w:eastAsia="zh-CN"/>
-        </w:rPr>
-      </w:pPr>
-      <w:r>
-        <w:rPr>
-          <w:rFonts w:hint="eastAsia" w:ascii="KaiTi" w:hAnsi="KaiTi" w:eastAsia="KaiTi" w:cs="KaiTi"/>
-          <w:b w:val="0"/>
-          <w:bCs w:val="0"/>
-          <w:sz w:val="13"/>
-          <w:szCs w:val="13"/>
-          <w:lang w:val="en-US" w:eastAsia="zh-CN"/>
-        </w:rPr>
-        <w:t>将相应的sketch增1</w:t>
-      </w:r>
-    </w:p>
-    <w:p>
-      <w:pPr>
-        <w:numPr>
-          <w:ilvl w:val="0"/>
-          <w:numId w:val="0"/>
-        </w:numPr>
-        <w:rPr>
-          <w:rFonts w:hint="eastAsia" w:ascii="KaiTi" w:hAnsi="KaiTi" w:eastAsia="KaiTi" w:cs="KaiTi"/>
-          <w:b w:val="0"/>
-          <w:bCs w:val="0"/>
-          <w:sz w:val="13"/>
-          <w:szCs w:val="13"/>
-          <w:lang w:val="en-US" w:eastAsia="zh-CN"/>
-        </w:rPr>
-      </w:pPr>
-      <w:r>
-        <w:rPr>
-          <w:rFonts w:hint="eastAsia" w:ascii="KaiTi" w:hAnsi="KaiTi" w:eastAsia="KaiTi" w:cs="KaiTi"/>
-          <w:b w:val="0"/>
-          <w:bCs w:val="0"/>
-          <w:sz w:val="13"/>
-          <w:szCs w:val="13"/>
-          <w:lang w:val="en-US" w:eastAsia="zh-CN"/>
-        </w:rPr>
-        <w:t>在堆中查找该元素，如果找到，把堆里的计数器也增1，并调整堆；如果没有找到，把这个元素的sketch作为钙元素的频率的近似值，跟堆顶元素比较，如果大于堆丁元素的频率，则把堆丁元素替换为该元素，并调整堆</w:t>
-      </w:r>
-    </w:p>
-    <w:p>
-      <w:pPr>
-        <w:numPr>
-          <w:ilvl w:val="0"/>
-          <w:numId w:val="0"/>
-        </w:numPr>
-        <w:rPr>
-          <w:rFonts w:hint="eastAsia" w:ascii="KaiTi" w:hAnsi="KaiTi" w:eastAsia="KaiTi" w:cs="KaiTi"/>
-          <w:b w:val="0"/>
-          <w:bCs w:val="0"/>
-          <w:sz w:val="13"/>
-          <w:szCs w:val="13"/>
-          <w:lang w:val="en-US" w:eastAsia="zh-CN"/>
-        </w:rPr>
-      </w:pPr>
-      <w:r>
-        <w:rPr>
-          <w:rFonts w:hint="eastAsia" w:ascii="KaiTi" w:hAnsi="KaiTi" w:eastAsia="KaiTi" w:cs="KaiTi"/>
-          <w:b w:val="0"/>
-          <w:bCs w:val="0"/>
-          <w:sz w:val="13"/>
-          <w:szCs w:val="13"/>
-          <w:lang w:val="en-US" w:eastAsia="zh-CN"/>
-        </w:rPr>
-        <w:t>这个方法的时间复杂度和空间复杂度如下：</w:t>
-      </w:r>
-    </w:p>
-    <w:p>
-      <w:pPr>
-        <w:numPr>
-          <w:ilvl w:val="0"/>
-          <w:numId w:val="0"/>
-        </w:numPr>
-        <w:rPr>
-          <w:rFonts w:hint="eastAsia" w:ascii="KaiTi" w:hAnsi="KaiTi" w:eastAsia="KaiTi" w:cs="KaiTi"/>
-          <w:b w:val="0"/>
-          <w:bCs w:val="0"/>
-          <w:sz w:val="13"/>
-          <w:szCs w:val="13"/>
-          <w:lang w:val="en-US" w:eastAsia="zh-CN"/>
-        </w:rPr>
-      </w:pPr>
-      <w:r>
-        <w:rPr>
-          <w:rFonts w:hint="eastAsia" w:ascii="KaiTi" w:hAnsi="KaiTi" w:eastAsia="KaiTi" w:cs="KaiTi"/>
-          <w:b w:val="0"/>
-          <w:bCs w:val="0"/>
-          <w:sz w:val="13"/>
-          <w:szCs w:val="13"/>
-          <w:lang w:val="en-US" w:eastAsia="zh-CN"/>
-        </w:rPr>
-        <w:t>空间复杂度O(dm)。m是二维数组的列数，d是二维数组的行数，堆需要O(k)的空间，不过k通常很小，堆的空间可以忽略不计</w:t>
-      </w:r>
-    </w:p>
-    <w:p>
-      <w:pPr>
-        <w:numPr>
-          <w:ilvl w:val="0"/>
-          <w:numId w:val="0"/>
-        </w:numPr>
-        <w:rPr>
-          <w:rFonts w:hint="eastAsia" w:ascii="KaiTi" w:hAnsi="KaiTi" w:eastAsia="KaiTi" w:cs="KaiTi"/>
-          <w:b w:val="0"/>
-          <w:bCs w:val="0"/>
-          <w:sz w:val="13"/>
-          <w:szCs w:val="13"/>
-          <w:lang w:val="en-US" w:eastAsia="zh-CN"/>
-        </w:rPr>
-      </w:pPr>
-      <w:r>
-        <w:rPr>
-          <w:rFonts w:hint="eastAsia" w:ascii="KaiTi" w:hAnsi="KaiTi" w:eastAsia="KaiTi" w:cs="KaiTi"/>
-          <w:b w:val="0"/>
-          <w:bCs w:val="0"/>
-          <w:sz w:val="13"/>
-          <w:szCs w:val="13"/>
-          <w:lang w:val="en-US" w:eastAsia="zh-CN"/>
-        </w:rPr>
-        <w:t>时间复杂度O(nlogk)。每次来一个新元素，需要在二维数组里查找一下，需要O(1)的时间；然后要在堆里查找一下，O(logk)的时间，有可能需要调堆，又需要O(logk)的时间，总的时间复杂度是O(nlogk)。</w:t>
-      </w:r>
-    </w:p>
-    <w:p>
-      <w:pPr>
-        <w:numPr>
-          <w:ilvl w:val="0"/>
-          <w:numId w:val="0"/>
-        </w:numPr>
-        <w:rPr>
-          <w:rFonts w:hint="eastAsia" w:ascii="KaiTi" w:hAnsi="KaiTi" w:eastAsia="KaiTi" w:cs="KaiTi"/>
-          <w:b w:val="0"/>
-          <w:bCs w:val="0"/>
-          <w:sz w:val="13"/>
-          <w:szCs w:val="13"/>
-          <w:lang w:val="en-US" w:eastAsia="zh-CN"/>
-        </w:rPr>
-      </w:pPr>
-    </w:p>
-    <w:p>
-      <w:pPr>
-        <w:numPr>
-          <w:ilvl w:val="0"/>
-          <w:numId w:val="0"/>
-        </w:numPr>
-        <w:rPr>
-          <w:rFonts w:hint="eastAsia" w:ascii="KaiTi" w:hAnsi="KaiTi" w:eastAsia="KaiTi" w:cs="KaiTi"/>
-          <w:b w:val="0"/>
-          <w:bCs w:val="0"/>
-          <w:sz w:val="13"/>
-          <w:szCs w:val="13"/>
-          <w:lang w:val="en-US" w:eastAsia="zh-CN"/>
-        </w:rPr>
-      </w:pPr>
-      <w:r>
-        <w:rPr>
-          <w:rFonts w:hint="eastAsia" w:ascii="KaiTi" w:hAnsi="KaiTi" w:eastAsia="KaiTi" w:cs="KaiTi"/>
-          <w:b w:val="0"/>
-          <w:bCs w:val="0"/>
-          <w:sz w:val="13"/>
-          <w:szCs w:val="13"/>
-          <w:lang w:val="en-US" w:eastAsia="zh-CN"/>
-        </w:rPr>
-        <w:t>方案4: Lossy Counting</w:t>
-      </w:r>
-    </w:p>
-    <w:p>
-      <w:pPr>
-        <w:numPr>
-          <w:ilvl w:val="0"/>
-          <w:numId w:val="0"/>
-        </w:numPr>
-        <w:rPr>
-          <w:rFonts w:hint="eastAsia" w:ascii="KaiTi" w:hAnsi="KaiTi" w:eastAsia="KaiTi" w:cs="KaiTi"/>
-          <w:b w:val="0"/>
-          <w:bCs w:val="0"/>
-          <w:sz w:val="13"/>
-          <w:szCs w:val="13"/>
-          <w:lang w:val="en-US" w:eastAsia="zh-CN"/>
-        </w:rPr>
-      </w:pPr>
-      <w:r>
-        <w:rPr>
-          <w:rFonts w:hint="eastAsia" w:ascii="KaiTi" w:hAnsi="KaiTi" w:eastAsia="KaiTi" w:cs="KaiTi"/>
-          <w:b w:val="0"/>
-          <w:bCs w:val="0"/>
-          <w:sz w:val="13"/>
-          <w:szCs w:val="13"/>
-          <w:lang w:val="en-US" w:eastAsia="zh-CN"/>
-        </w:rPr>
-        <w:t>Lossy Couting 算法流程：</w:t>
-      </w:r>
-    </w:p>
-    <w:p>
-      <w:pPr>
-        <w:numPr>
-          <w:ilvl w:val="0"/>
-          <w:numId w:val="0"/>
-        </w:numPr>
-        <w:rPr>
-          <w:rFonts w:hint="eastAsia" w:ascii="KaiTi" w:hAnsi="KaiTi" w:eastAsia="KaiTi" w:cs="KaiTi"/>
-          <w:b w:val="0"/>
-          <w:bCs w:val="0"/>
-          <w:sz w:val="13"/>
-          <w:szCs w:val="13"/>
-          <w:lang w:val="en-US" w:eastAsia="zh-CN"/>
-        </w:rPr>
-      </w:pPr>
-      <w:r>
-        <w:rPr>
-          <w:rFonts w:hint="eastAsia" w:ascii="KaiTi" w:hAnsi="KaiTi" w:eastAsia="KaiTi" w:cs="KaiTi"/>
-          <w:b w:val="0"/>
-          <w:bCs w:val="0"/>
-          <w:sz w:val="13"/>
-          <w:szCs w:val="13"/>
-          <w:lang w:val="en-US" w:eastAsia="zh-CN"/>
-        </w:rPr>
-        <w:t>建立一个HashMap，用于存放每个元素的出现次数</w:t>
-      </w:r>
-    </w:p>
-    <w:p>
-      <w:pPr>
-        <w:numPr>
-          <w:ilvl w:val="0"/>
-          <w:numId w:val="0"/>
-        </w:numPr>
-        <w:rPr>
-          <w:rFonts w:hint="eastAsia" w:ascii="KaiTi" w:hAnsi="KaiTi" w:eastAsia="KaiTi" w:cs="KaiTi"/>
-          <w:b w:val="0"/>
-          <w:bCs w:val="0"/>
-          <w:sz w:val="13"/>
-          <w:szCs w:val="13"/>
-          <w:lang w:val="en-US" w:eastAsia="zh-CN"/>
-        </w:rPr>
-      </w:pPr>
-      <w:r>
-        <w:rPr>
-          <w:rFonts w:hint="eastAsia" w:ascii="KaiTi" w:hAnsi="KaiTi" w:eastAsia="KaiTi" w:cs="KaiTi"/>
-          <w:b w:val="0"/>
-          <w:bCs w:val="0"/>
-          <w:sz w:val="13"/>
-          <w:szCs w:val="13"/>
-          <w:lang w:val="en-US" w:eastAsia="zh-CN"/>
-        </w:rPr>
-        <w:t>建立一个窗口（窗口的大小由错误率决定，后面具体讨论）</w:t>
-      </w:r>
-    </w:p>
-    <w:p>
-      <w:pPr>
-        <w:numPr>
-          <w:ilvl w:val="0"/>
-          <w:numId w:val="0"/>
-        </w:numPr>
-        <w:rPr>
-          <w:rFonts w:hint="eastAsia" w:ascii="KaiTi" w:hAnsi="KaiTi" w:eastAsia="KaiTi" w:cs="KaiTi"/>
-          <w:b w:val="0"/>
-          <w:bCs w:val="0"/>
-          <w:sz w:val="13"/>
-          <w:szCs w:val="13"/>
-          <w:lang w:val="en-US" w:eastAsia="zh-CN"/>
-        </w:rPr>
-      </w:pPr>
-      <w:r>
-        <w:rPr>
-          <w:rFonts w:hint="eastAsia" w:ascii="KaiTi" w:hAnsi="KaiTi" w:eastAsia="KaiTi" w:cs="KaiTi"/>
-          <w:b w:val="0"/>
-          <w:bCs w:val="0"/>
-          <w:sz w:val="13"/>
-          <w:szCs w:val="13"/>
-          <w:lang w:val="en-US" w:eastAsia="zh-CN"/>
-        </w:rPr>
-        <w:t>等待数据流不断流进这个窗口，直到窗口满了，开始统计每个元素出现的频率，统计结束后，每个元素的频率减1，然后将出现次数为0的元素从HashMap中删除</w:t>
-      </w:r>
-    </w:p>
-    <w:p>
-      <w:pPr>
-        <w:numPr>
-          <w:ilvl w:val="0"/>
-          <w:numId w:val="0"/>
-        </w:numPr>
-        <w:rPr>
-          <w:rFonts w:hint="eastAsia" w:ascii="KaiTi" w:hAnsi="KaiTi" w:eastAsia="KaiTi" w:cs="KaiTi"/>
-          <w:b w:val="0"/>
-          <w:bCs w:val="0"/>
-          <w:sz w:val="13"/>
-          <w:szCs w:val="13"/>
-          <w:lang w:val="en-US" w:eastAsia="zh-CN"/>
-        </w:rPr>
-      </w:pPr>
-      <w:r>
-        <w:rPr>
-          <w:rFonts w:hint="eastAsia" w:ascii="KaiTi" w:hAnsi="KaiTi" w:eastAsia="KaiTi" w:cs="KaiTi"/>
-          <w:b w:val="0"/>
-          <w:bCs w:val="0"/>
-          <w:sz w:val="13"/>
-          <w:szCs w:val="13"/>
-          <w:lang w:val="en-US" w:eastAsia="zh-CN"/>
-        </w:rPr>
-        <w:t>返回第2步，不断循环</w:t>
-      </w:r>
-    </w:p>
-    <w:p>
-      <w:pPr>
-        <w:numPr>
-          <w:ilvl w:val="0"/>
-          <w:numId w:val="0"/>
-        </w:numPr>
-        <w:rPr>
-          <w:rFonts w:hint="eastAsia" w:ascii="KaiTi" w:hAnsi="KaiTi" w:eastAsia="KaiTi" w:cs="KaiTi"/>
-          <w:b w:val="0"/>
-          <w:bCs w:val="0"/>
-          <w:sz w:val="13"/>
-          <w:szCs w:val="13"/>
-          <w:lang w:val="en-US" w:eastAsia="zh-CN"/>
-        </w:rPr>
-      </w:pPr>
-      <w:r>
-        <w:rPr>
-          <w:rFonts w:hint="eastAsia" w:ascii="KaiTi" w:hAnsi="KaiTi" w:eastAsia="KaiTi" w:cs="KaiTi"/>
-          <w:b w:val="0"/>
-          <w:bCs w:val="0"/>
-          <w:sz w:val="13"/>
-          <w:szCs w:val="13"/>
-          <w:lang w:val="en-US" w:eastAsia="zh-CN"/>
-        </w:rPr>
-        <w:t>Lossy Counting 背后朴素的思想是，出现频率高的元素，不太可能减一后变成0，如果某个元素在某个窗口内降到了0，说明它不太可能是高频元素，可以不再跟踪它的计数器了。随着处理的窗口越来越多，HashMap也会不断增长，同时HashMap里的低频元素会被清理出去，这样内存占用会保持在一个很低的水平。</w:t>
-      </w:r>
-    </w:p>
-    <w:p>
-      <w:pPr>
-        <w:numPr>
-          <w:ilvl w:val="0"/>
-          <w:numId w:val="0"/>
-        </w:numPr>
-        <w:rPr>
-          <w:rFonts w:hint="eastAsia" w:ascii="KaiTi" w:hAnsi="KaiTi" w:eastAsia="KaiTi" w:cs="KaiTi"/>
-          <w:b w:val="0"/>
-          <w:bCs w:val="0"/>
-          <w:sz w:val="13"/>
-          <w:szCs w:val="13"/>
-          <w:lang w:val="en-US" w:eastAsia="zh-CN"/>
-        </w:rPr>
-      </w:pPr>
-      <w:r>
-        <w:rPr>
-          <w:rFonts w:hint="eastAsia" w:ascii="KaiTi" w:hAnsi="KaiTi" w:eastAsia="KaiTi" w:cs="KaiTi"/>
-          <w:b w:val="0"/>
-          <w:bCs w:val="0"/>
-          <w:sz w:val="13"/>
-          <w:szCs w:val="13"/>
-          <w:lang w:val="en-US" w:eastAsia="zh-CN"/>
-        </w:rPr>
-        <w:t>很显然，Lossy Counting 算法是个近似算法，但它的错误率是可以在数学上证明它的边界的。假设要求错误率不大于ε，那么窗口大小为1/ε，对于长度为N的流，有N／（1/ε）＝εN 个窗口，由于每个窗口结束时减一了，那么频率最多被少计数了窗口个数εN。</w:t>
-      </w:r>
-    </w:p>
-    <w:p>
-      <w:pPr>
-        <w:numPr>
-          <w:ilvl w:val="0"/>
-          <w:numId w:val="0"/>
-        </w:numPr>
-        <w:rPr>
-          <w:rFonts w:hint="eastAsia" w:ascii="KaiTi" w:hAnsi="KaiTi" w:eastAsia="KaiTi" w:cs="KaiTi"/>
-          <w:sz w:val="13"/>
-          <w:szCs w:val="13"/>
-          <w:lang w:val="en-US" w:eastAsia="zh-CN"/>
-        </w:rPr>
-      </w:pPr>
-      <w:r>
-        <w:rPr>
-          <w:rFonts w:hint="eastAsia" w:ascii="KaiTi" w:hAnsi="KaiTi" w:eastAsia="KaiTi" w:cs="KaiTi"/>
-          <w:b w:val="0"/>
-          <w:bCs w:val="0"/>
-          <w:sz w:val="13"/>
-          <w:szCs w:val="13"/>
-          <w:lang w:val="en-US" w:eastAsia="zh-CN"/>
-        </w:rPr>
-        <w:t>该算法只需要一遍扫描，所以时间复杂度是O(n)。</w:t>
-      </w:r>
-    </w:p>
-    <w:p>
-      <w:pPr>
-        <w:numPr>
-          <w:ilvl w:val="0"/>
-          <w:numId w:val="0"/>
-        </w:numPr>
-        <w:rPr>
-          <w:rFonts w:hint="eastAsia" w:ascii="KaiTi" w:hAnsi="KaiTi" w:eastAsia="KaiTi" w:cs="KaiTi"/>
-          <w:sz w:val="13"/>
-          <w:szCs w:val="13"/>
-          <w:lang w:val="en-US" w:eastAsia="zh-CN"/>
-        </w:rPr>
-      </w:pPr>
-    </w:p>
-    <w:p>
-      <w:pPr>
-        <w:numPr>
-          <w:ilvl w:val="0"/>
-          <w:numId w:val="0"/>
-        </w:numPr>
-        <w:rPr>
-          <w:rFonts w:hint="eastAsia" w:ascii="KaiTi" w:hAnsi="KaiTi" w:eastAsia="KaiTi" w:cs="KaiTi"/>
-          <w:sz w:val="13"/>
-          <w:szCs w:val="13"/>
-          <w:lang w:val="en-US" w:eastAsia="zh-CN"/>
-        </w:rPr>
-      </w:pPr>
-      <w:r>
-        <w:rPr>
-          <w:rFonts w:hint="eastAsia" w:ascii="KaiTi" w:hAnsi="KaiTi" w:eastAsia="KaiTi" w:cs="KaiTi"/>
-          <w:sz w:val="13"/>
-          <w:szCs w:val="13"/>
-          <w:lang w:val="en-US" w:eastAsia="zh-CN"/>
-        </w:rPr>
-        <w:t>Design API,什么是data的serialzation/deserialzation?</w:t>
-      </w:r>
-    </w:p>
-    <w:p>
-      <w:pPr>
-        <w:numPr>
-          <w:ilvl w:val="0"/>
-          <w:numId w:val="0"/>
-        </w:numPr>
-        <w:rPr>
-          <w:rFonts w:hint="eastAsia" w:ascii="KaiTi" w:hAnsi="KaiTi" w:eastAsia="KaiTi" w:cs="KaiTi"/>
-          <w:sz w:val="13"/>
-          <w:szCs w:val="13"/>
-          <w:lang w:val="en-US" w:eastAsia="zh-CN"/>
-        </w:rPr>
-      </w:pPr>
-      <w:r>
-        <w:rPr>
-          <w:rFonts w:hint="eastAsia" w:ascii="KaiTi" w:hAnsi="KaiTi" w:eastAsia="KaiTi" w:cs="KaiTi"/>
-          <w:sz w:val="13"/>
-          <w:szCs w:val="13"/>
-          <w:lang w:val="en-US" w:eastAsia="zh-CN"/>
-        </w:rPr>
-        <w:t>数据在服务器之间/客户端与服务器之间通信，比较简单的是用http协议的形式，这样直接沿用web server的代码，比较方便。但是缺点是，http的形式比较慢，一则是http的包整个比较大，二则是也没有太多数据的压缩在里面。Facebook采用的是Thrift来进行数据交互，你可以理解为类似JSON的格式，不过做了压缩，人眼是看不懂了。效率，安全性等都比http+json的形式要好。Thrift 是专门拿来做服务器之间通信（RPC）用的Google用的类似的东西叫protobuffer</w:t>
-      </w:r>
-    </w:p>
-    <w:p>
-      <w:pPr>
-        <w:numPr>
-          <w:ilvl w:val="0"/>
-          <w:numId w:val="0"/>
-        </w:numPr>
-        <w:rPr>
-          <w:rFonts w:hint="eastAsia" w:ascii="KaiTi" w:hAnsi="KaiTi" w:eastAsia="KaiTi" w:cs="KaiTi"/>
-          <w:sz w:val="13"/>
-          <w:szCs w:val="13"/>
-          <w:lang w:val="en-US" w:eastAsia="zh-CN"/>
-        </w:rPr>
-      </w:pPr>
-    </w:p>
-    <w:p>
-      <w:pPr>
-        <w:numPr>
-          <w:ilvl w:val="0"/>
-          <w:numId w:val="0"/>
-        </w:numPr>
-        <w:rPr>
-          <w:rFonts w:hint="eastAsia" w:ascii="KaiTi" w:hAnsi="KaiTi" w:eastAsia="KaiTi" w:cs="KaiTi"/>
-          <w:sz w:val="13"/>
-          <w:szCs w:val="13"/>
-          <w:lang w:val="en-US" w:eastAsia="zh-CN"/>
-        </w:rPr>
-      </w:pPr>
-      <w:r>
-        <w:rPr>
-          <w:rFonts w:hint="eastAsia" w:ascii="KaiTi" w:hAnsi="KaiTi" w:eastAsia="KaiTi" w:cs="KaiTi"/>
-          <w:sz w:val="13"/>
-          <w:szCs w:val="13"/>
-          <w:lang w:val="en-US" w:eastAsia="zh-CN"/>
-        </w:rPr>
-        <w:t>首先思考一下分布式系统中的 RPC (Remote Procedure Call) 问题，一个完整的 RPC 模块需要可以分为三个层次</w:t>
-      </w:r>
-    </w:p>
-    <w:p>
-      <w:pPr>
-        <w:numPr>
-          <w:ilvl w:val="0"/>
-          <w:numId w:val="0"/>
-        </w:numPr>
-        <w:rPr>
-          <w:rFonts w:hint="eastAsia" w:ascii="KaiTi" w:hAnsi="KaiTi" w:eastAsia="KaiTi" w:cs="KaiTi"/>
-          <w:sz w:val="13"/>
-          <w:szCs w:val="13"/>
-          <w:lang w:val="en-US" w:eastAsia="zh-CN"/>
-        </w:rPr>
-      </w:pPr>
-      <w:r>
-        <w:rPr>
-          <w:rFonts w:hint="eastAsia" w:ascii="KaiTi" w:hAnsi="KaiTi" w:eastAsia="KaiTi" w:cs="KaiTi"/>
-          <w:sz w:val="13"/>
-          <w:szCs w:val="13"/>
-          <w:lang w:val="en-US" w:eastAsia="zh-CN"/>
-        </w:rPr>
-        <w:t>· 服务层（service）：RPC 接口定义与实现</w:t>
-      </w:r>
-    </w:p>
-    <w:p>
-      <w:pPr>
-        <w:numPr>
-          <w:ilvl w:val="0"/>
-          <w:numId w:val="0"/>
-        </w:numPr>
-        <w:rPr>
-          <w:rFonts w:hint="eastAsia" w:ascii="KaiTi" w:hAnsi="KaiTi" w:eastAsia="KaiTi" w:cs="KaiTi"/>
-          <w:sz w:val="13"/>
-          <w:szCs w:val="13"/>
-          <w:lang w:val="en-US" w:eastAsia="zh-CN"/>
-        </w:rPr>
-      </w:pPr>
-      <w:r>
-        <w:rPr>
-          <w:rFonts w:hint="eastAsia" w:ascii="KaiTi" w:hAnsi="KaiTi" w:eastAsia="KaiTi" w:cs="KaiTi"/>
-          <w:sz w:val="13"/>
-          <w:szCs w:val="13"/>
-          <w:lang w:val="en-US" w:eastAsia="zh-CN"/>
-        </w:rPr>
-        <w:t>· 协议层（protocol）：RPC 报文格式和数据编码格式</w:t>
-      </w:r>
-    </w:p>
-    <w:p>
-      <w:pPr>
-        <w:numPr>
-          <w:ilvl w:val="0"/>
-          <w:numId w:val="0"/>
-        </w:numPr>
-        <w:rPr>
-          <w:rFonts w:hint="eastAsia" w:ascii="KaiTi" w:hAnsi="KaiTi" w:eastAsia="KaiTi" w:cs="KaiTi"/>
-          <w:sz w:val="13"/>
-          <w:szCs w:val="13"/>
-          <w:lang w:val="en-US" w:eastAsia="zh-CN"/>
-        </w:rPr>
-      </w:pPr>
-      <w:r>
-        <w:rPr>
-          <w:rFonts w:hint="eastAsia" w:ascii="KaiTi" w:hAnsi="KaiTi" w:eastAsia="KaiTi" w:cs="KaiTi"/>
-          <w:sz w:val="13"/>
-          <w:szCs w:val="13"/>
-          <w:lang w:val="en-US" w:eastAsia="zh-CN"/>
-        </w:rPr>
-        <w:t>· 传输层（transport）：实现底层的通信（如 socket）以及系统相关的功能（如事件循环、多线程）</w:t>
-      </w:r>
-    </w:p>
-    <w:p>
-      <w:pPr>
-        <w:numPr>
-          <w:ilvl w:val="0"/>
-          <w:numId w:val="0"/>
-        </w:numPr>
-        <w:rPr>
-          <w:rFonts w:hint="eastAsia" w:ascii="KaiTi" w:hAnsi="KaiTi" w:eastAsia="KaiTi" w:cs="KaiTi"/>
-          <w:sz w:val="13"/>
-          <w:szCs w:val="13"/>
-          <w:lang w:val="en-US" w:eastAsia="zh-CN"/>
-        </w:rPr>
-      </w:pPr>
-      <w:r>
-        <w:rPr>
-          <w:rFonts w:hint="eastAsia" w:ascii="KaiTi" w:hAnsi="KaiTi" w:eastAsia="KaiTi" w:cs="KaiTi"/>
-          <w:sz w:val="13"/>
-          <w:szCs w:val="13"/>
-          <w:lang w:val="en-US" w:eastAsia="zh-CN"/>
-        </w:rPr>
-        <w:t>在实际的大型分布式系统中，不同的服务往往会使用不同的语言来实现，所以一般的 RPC 系统会提供一种跨语言的过程调用功能，比如一段用C++实现的客户端代码可以远程调用一个用 Java 实现的服务</w:t>
-      </w:r>
-    </w:p>
-    <w:p>
-      <w:pPr>
-        <w:numPr>
-          <w:ilvl w:val="0"/>
-          <w:numId w:val="0"/>
-        </w:numPr>
-        <w:rPr>
-          <w:rFonts w:hint="eastAsia" w:ascii="KaiTi" w:hAnsi="KaiTi" w:eastAsia="KaiTi" w:cs="KaiTi"/>
-          <w:sz w:val="13"/>
-          <w:szCs w:val="13"/>
-          <w:lang w:val="en-US" w:eastAsia="zh-CN"/>
-        </w:rPr>
-      </w:pPr>
-    </w:p>
-    <w:p>
-      <w:pPr>
-        <w:numPr>
-          <w:ilvl w:val="0"/>
-          <w:numId w:val="0"/>
-        </w:numPr>
-        <w:rPr>
-          <w:rFonts w:hint="eastAsia" w:ascii="KaiTi" w:hAnsi="KaiTi" w:eastAsia="KaiTi" w:cs="KaiTi"/>
-          <w:sz w:val="13"/>
-          <w:szCs w:val="13"/>
-          <w:lang w:val="en-US" w:eastAsia="zh-CN"/>
-        </w:rPr>
-      </w:pPr>
-      <w:r>
-        <w:rPr>
-          <w:rFonts w:hint="eastAsia" w:ascii="KaiTi" w:hAnsi="KaiTi" w:eastAsia="KaiTi" w:cs="KaiTi"/>
-          <w:sz w:val="13"/>
-          <w:szCs w:val="13"/>
-          <w:lang w:val="en-US" w:eastAsia="zh-CN"/>
-        </w:rPr>
-        <w:t>Thrift's primary goal is to enable efficient and reliable communication across programming languages. but I think HTTP-RPC can also do that, web developer almost everyone knows how to work on http and it is easier to implement HTTP-RPC(json) than Thrift?</w:t>
-      </w:r>
-    </w:p>
-    <w:p>
-      <w:pPr>
-        <w:numPr>
-          <w:ilvl w:val="0"/>
-          <w:numId w:val="0"/>
-        </w:numPr>
-        <w:rPr>
-          <w:rFonts w:hint="eastAsia" w:ascii="KaiTi" w:hAnsi="KaiTi" w:eastAsia="KaiTi" w:cs="KaiTi"/>
-          <w:sz w:val="13"/>
-          <w:szCs w:val="13"/>
-          <w:lang w:val="en-US" w:eastAsia="zh-CN"/>
-        </w:rPr>
-      </w:pPr>
-    </w:p>
-    <w:p>
-      <w:pPr>
-        <w:numPr>
-          <w:ilvl w:val="0"/>
-          <w:numId w:val="0"/>
-        </w:numPr>
-        <w:rPr>
-          <w:rFonts w:hint="eastAsia" w:ascii="KaiTi" w:hAnsi="KaiTi" w:eastAsia="KaiTi" w:cs="KaiTi"/>
-          <w:sz w:val="13"/>
-          <w:szCs w:val="13"/>
-          <w:lang w:val="en-US" w:eastAsia="zh-CN"/>
-        </w:rPr>
-      </w:pPr>
-      <w:r>
-        <w:rPr>
-          <w:rFonts w:hint="eastAsia" w:ascii="KaiTi" w:hAnsi="KaiTi" w:eastAsia="KaiTi" w:cs="KaiTi"/>
-          <w:sz w:val="13"/>
-          <w:szCs w:val="13"/>
-          <w:lang w:val="en-US" w:eastAsia="zh-CN"/>
-        </w:rPr>
-        <w:t>A few reasons other than speed:</w:t>
-      </w:r>
-    </w:p>
-    <w:p>
-      <w:pPr>
-        <w:numPr>
-          <w:ilvl w:val="0"/>
-          <w:numId w:val="0"/>
-        </w:numPr>
-        <w:rPr>
-          <w:rFonts w:hint="eastAsia" w:ascii="KaiTi" w:hAnsi="KaiTi" w:eastAsia="KaiTi" w:cs="KaiTi"/>
-          <w:sz w:val="13"/>
-          <w:szCs w:val="13"/>
-          <w:lang w:val="en-US" w:eastAsia="zh-CN"/>
-        </w:rPr>
-      </w:pPr>
-      <w:r>
-        <w:rPr>
-          <w:rFonts w:hint="eastAsia" w:ascii="KaiTi" w:hAnsi="KaiTi" w:eastAsia="KaiTi" w:cs="KaiTi"/>
-          <w:sz w:val="13"/>
-          <w:szCs w:val="13"/>
-          <w:lang w:val="en-US" w:eastAsia="zh-CN"/>
-        </w:rPr>
-        <w:t>1.Thrift generates the client and server code completely, including the data structures you are passing, so you don't have to deal with anything other than writing the handlers and invoking the client. and everything, including parameters and returns are automatically validated and parsed. so you are getting sanity checks on your data for free.</w:t>
-      </w:r>
-    </w:p>
-    <w:p>
-      <w:pPr>
-        <w:numPr>
-          <w:ilvl w:val="0"/>
-          <w:numId w:val="0"/>
-        </w:numPr>
-        <w:rPr>
-          <w:rFonts w:hint="eastAsia" w:ascii="KaiTi" w:hAnsi="KaiTi" w:eastAsia="KaiTi" w:cs="KaiTi"/>
-          <w:sz w:val="13"/>
-          <w:szCs w:val="13"/>
-          <w:lang w:val="en-US" w:eastAsia="zh-CN"/>
-        </w:rPr>
-      </w:pPr>
-      <w:r>
-        <w:rPr>
-          <w:rFonts w:hint="eastAsia" w:ascii="KaiTi" w:hAnsi="KaiTi" w:eastAsia="KaiTi" w:cs="KaiTi"/>
-          <w:sz w:val="13"/>
-          <w:szCs w:val="13"/>
-          <w:lang w:val="en-US" w:eastAsia="zh-CN"/>
-        </w:rPr>
-        <w:t>2.Thrift is more compact than HTTP, and can easily be extended to support things like encryption, compression, non blocking IO, etc.(Thrift performance is comparable to the best JSON libraries (jackson, protostuff), and serialized size is somewhat lower)</w:t>
-      </w:r>
-    </w:p>
-    <w:p>
-      <w:pPr>
-        <w:numPr>
-          <w:ilvl w:val="0"/>
-          <w:numId w:val="0"/>
-        </w:numPr>
-        <w:rPr>
-          <w:rFonts w:hint="eastAsia" w:ascii="KaiTi" w:hAnsi="KaiTi" w:eastAsia="KaiTi" w:cs="KaiTi"/>
-          <w:sz w:val="13"/>
-          <w:szCs w:val="13"/>
-          <w:lang w:val="en-US" w:eastAsia="zh-CN"/>
-        </w:rPr>
-      </w:pPr>
-      <w:r>
-        <w:rPr>
-          <w:rFonts w:hint="eastAsia" w:ascii="KaiTi" w:hAnsi="KaiTi" w:eastAsia="KaiTi" w:cs="KaiTi"/>
-          <w:sz w:val="13"/>
-          <w:szCs w:val="13"/>
-          <w:lang w:val="en-US" w:eastAsia="zh-CN"/>
-        </w:rPr>
-        <w:t>3.Thrift can be set up to use HTTP and JSON pretty easily if you want it (say if your client is somewhere on the internet and needs to pass firewalls)</w:t>
-      </w:r>
-    </w:p>
-    <w:p>
-      <w:pPr>
-        <w:numPr>
-          <w:ilvl w:val="0"/>
-          <w:numId w:val="0"/>
-        </w:numPr>
-        <w:rPr>
-          <w:rFonts w:hint="eastAsia" w:ascii="KaiTi" w:hAnsi="KaiTi" w:eastAsia="KaiTi" w:cs="KaiTi"/>
-          <w:sz w:val="13"/>
-          <w:szCs w:val="13"/>
-          <w:lang w:val="en-US" w:eastAsia="zh-CN"/>
-        </w:rPr>
-      </w:pPr>
-      <w:r>
-        <w:rPr>
-          <w:rFonts w:hint="eastAsia" w:ascii="KaiTi" w:hAnsi="KaiTi" w:eastAsia="KaiTi" w:cs="KaiTi"/>
-          <w:sz w:val="13"/>
-          <w:szCs w:val="13"/>
-          <w:lang w:val="en-US" w:eastAsia="zh-CN"/>
-        </w:rPr>
-        <w:t>4.Thrift supports persistent connections and avoids the continuous TCP and HTTP handshakes that HTTP incurs. (No. 4 can be easily mitigated by using keep-alive which all HTTP clients support)</w:t>
-      </w:r>
-    </w:p>
-    <w:p>
-      <w:pPr>
-        <w:numPr>
-          <w:ilvl w:val="0"/>
-          <w:numId w:val="0"/>
-        </w:numPr>
-        <w:rPr>
-          <w:rFonts w:hint="eastAsia" w:ascii="KaiTi" w:hAnsi="KaiTi" w:eastAsia="KaiTi" w:cs="KaiTi"/>
-          <w:sz w:val="13"/>
-          <w:szCs w:val="13"/>
-          <w:lang w:val="en-US" w:eastAsia="zh-CN"/>
-        </w:rPr>
-      </w:pPr>
-    </w:p>
-    <w:p>
-      <w:pPr>
-        <w:numPr>
-          <w:ilvl w:val="0"/>
-          <w:numId w:val="0"/>
-        </w:numPr>
-        <w:rPr>
-          <w:rFonts w:hint="eastAsia" w:ascii="KaiTi" w:hAnsi="KaiTi" w:eastAsia="KaiTi" w:cs="KaiTi"/>
-          <w:sz w:val="13"/>
-          <w:szCs w:val="13"/>
-          <w:lang w:val="en-US" w:eastAsia="zh-CN"/>
-        </w:rPr>
-      </w:pPr>
-      <w:r>
-        <w:rPr>
-          <w:rFonts w:hint="eastAsia" w:ascii="KaiTi" w:hAnsi="KaiTi" w:eastAsia="KaiTi" w:cs="KaiTi"/>
-          <w:sz w:val="13"/>
-          <w:szCs w:val="13"/>
-          <w:lang w:val="en-US" w:eastAsia="zh-CN"/>
-        </w:rPr>
-        <w:t>Top 10 products:　</w:t>
-      </w:r>
-      <w:r>
-        <w:rPr>
-          <w:rFonts w:hint="eastAsia" w:ascii="KaiTi" w:hAnsi="KaiTi" w:eastAsia="KaiTi" w:cs="KaiTi"/>
-          <w:sz w:val="13"/>
-          <w:szCs w:val="13"/>
-          <w:lang w:val="en-US" w:eastAsia="zh-CN"/>
-        </w:rPr>
-        <w:fldChar w:fldCharType="begin"/>
-      </w:r>
-      <w:r>
-        <w:rPr>
-          <w:rFonts w:hint="eastAsia" w:ascii="KaiTi" w:hAnsi="KaiTi" w:eastAsia="KaiTi" w:cs="KaiTi"/>
-          <w:sz w:val="13"/>
-          <w:szCs w:val="13"/>
-          <w:lang w:val="en-US" w:eastAsia="zh-CN"/>
-        </w:rPr>
-        <w:instrText xml:space="preserve"> HYPERLINK "https://www.jiuzhang.com/qa/686/" </w:instrText>
-      </w:r>
-      <w:r>
-        <w:rPr>
-          <w:rFonts w:hint="eastAsia" w:ascii="KaiTi" w:hAnsi="KaiTi" w:eastAsia="KaiTi" w:cs="KaiTi"/>
-          <w:sz w:val="13"/>
-          <w:szCs w:val="13"/>
-          <w:lang w:val="en-US" w:eastAsia="zh-CN"/>
-        </w:rPr>
-        <w:fldChar w:fldCharType="separate"/>
-      </w:r>
-      <w:r>
-        <w:rPr>
-          <w:rStyle w:val="14"/>
-          <w:rFonts w:hint="eastAsia" w:ascii="KaiTi" w:hAnsi="KaiTi" w:eastAsia="KaiTi" w:cs="KaiTi"/>
-          <w:sz w:val="13"/>
-          <w:szCs w:val="13"/>
-          <w:lang w:val="en-US" w:eastAsia="zh-CN"/>
-        </w:rPr>
-        <w:t>https://www.jiuzhang.com/qa/686/</w:t>
-      </w:r>
-      <w:r>
-        <w:rPr>
-          <w:rFonts w:hint="eastAsia" w:ascii="KaiTi" w:hAnsi="KaiTi" w:eastAsia="KaiTi" w:cs="KaiTi"/>
-          <w:sz w:val="13"/>
-          <w:szCs w:val="13"/>
-          <w:lang w:val="en-US" w:eastAsia="zh-CN"/>
-        </w:rPr>
-        <w:fldChar w:fldCharType="end"/>
-      </w:r>
-    </w:p>
-    <w:p>
-      <w:pPr>
-        <w:numPr>
-          <w:ilvl w:val="0"/>
-          <w:numId w:val="0"/>
-        </w:numPr>
-        <w:rPr>
-          <w:rFonts w:hint="eastAsia" w:ascii="KaiTi" w:hAnsi="KaiTi" w:eastAsia="KaiTi" w:cs="KaiTi"/>
           <w:sz w:val="13"/>
           <w:szCs w:val="13"/>
           <w:lang w:val="en-US" w:eastAsia="zh-CN"/>
@@ -25029,117 +23979,6 @@
           <w:lang w:val="en-US" w:eastAsia="zh-CN"/>
         </w:rPr>
         <w:t>Arrive Time Estimation Algorithm</w:t>
-      </w:r>
-    </w:p>
-    <w:p>
-      <w:pPr>
-        <w:numPr>
-          <w:ilvl w:val="0"/>
-          <w:numId w:val="0"/>
-        </w:numPr>
-        <w:rPr>
-          <w:rFonts w:hint="eastAsia" w:ascii="KaiTi" w:hAnsi="KaiTi" w:eastAsia="KaiTi" w:cs="KaiTi"/>
-          <w:sz w:val="13"/>
-          <w:szCs w:val="13"/>
-          <w:lang w:val="en-US" w:eastAsia="zh-CN"/>
-        </w:rPr>
-      </w:pPr>
-    </w:p>
-    <w:p>
-      <w:pPr>
-        <w:numPr>
-          <w:ilvl w:val="0"/>
-          <w:numId w:val="0"/>
-        </w:numPr>
-        <w:rPr>
-          <w:rFonts w:hint="eastAsia" w:ascii="KaiTi" w:hAnsi="KaiTi" w:eastAsia="KaiTi" w:cs="KaiTi"/>
-          <w:sz w:val="13"/>
-          <w:szCs w:val="13"/>
-          <w:lang w:val="en-US" w:eastAsia="zh-CN"/>
-        </w:rPr>
-      </w:pPr>
-      <w:r>
-        <w:rPr>
-          <w:rFonts w:hint="eastAsia" w:ascii="KaiTi" w:hAnsi="KaiTi" w:eastAsia="KaiTi" w:cs="KaiTi"/>
-          <w:sz w:val="13"/>
-          <w:szCs w:val="13"/>
-          <w:lang w:val="en-US" w:eastAsia="zh-CN"/>
-        </w:rPr>
-        <w:t>Uber的最近常考题，乍看跟Design Uber没啥区别， 只是从Deliver Rider换成了Package. 核心功能还是 1. User request service(myLocation, Restaurant, Order). 2. Driver pick up order and serve the order</w:t>
-      </w:r>
-    </w:p>
-    <w:p>
-      <w:pPr>
-        <w:numPr>
-          <w:ilvl w:val="0"/>
-          <w:numId w:val="0"/>
-        </w:numPr>
-        <w:rPr>
-          <w:rFonts w:hint="eastAsia" w:ascii="KaiTi" w:hAnsi="KaiTi" w:eastAsia="KaiTi" w:cs="KaiTi"/>
-          <w:sz w:val="13"/>
-          <w:szCs w:val="13"/>
-          <w:lang w:val="en-US" w:eastAsia="zh-CN"/>
-        </w:rPr>
-      </w:pPr>
-    </w:p>
-    <w:p>
-      <w:pPr>
-        <w:numPr>
-          <w:ilvl w:val="0"/>
-          <w:numId w:val="0"/>
-        </w:numPr>
-        <w:rPr>
-          <w:rFonts w:hint="eastAsia" w:ascii="KaiTi" w:hAnsi="KaiTi" w:eastAsia="KaiTi" w:cs="KaiTi"/>
-          <w:sz w:val="13"/>
-          <w:szCs w:val="13"/>
-          <w:lang w:val="en-US" w:eastAsia="zh-CN"/>
-        </w:rPr>
-      </w:pPr>
-      <w:r>
-        <w:rPr>
-          <w:rFonts w:hint="eastAsia" w:ascii="KaiTi" w:hAnsi="KaiTi" w:eastAsia="KaiTi" w:cs="KaiTi"/>
-          <w:sz w:val="13"/>
-          <w:szCs w:val="13"/>
-          <w:lang w:val="en-US" w:eastAsia="zh-CN"/>
-        </w:rPr>
-        <w:t>这边有几个difference: 1. User request service的时候需要提供Restaurant信息和Order信息。 2. How to select nearest driver? 这边还得考虑Food啥时候ready，因为restaurant准备食物还得一些时间，所以需要Restaurant trigger一个event, Food is ready, 请求Drivers来pick up吧，这时候开始match. 否则Drivers需要在Restaurant等，体验不好。并且Restaurant可以自己派Driver去送货，例如纽约曼哈顿经常见小哥骑车送餐。3. 比起Uber， 这边加了another entity, Restaurant. 所以需要Register Restaurant, Upload Menu. 这个可以提供一个Web Portal给商家。</w:t>
-      </w:r>
-    </w:p>
-    <w:p>
-      <w:pPr>
-        <w:numPr>
-          <w:ilvl w:val="0"/>
-          <w:numId w:val="0"/>
-        </w:numPr>
-        <w:rPr>
-          <w:rFonts w:hint="eastAsia" w:ascii="KaiTi" w:hAnsi="KaiTi" w:eastAsia="KaiTi" w:cs="KaiTi"/>
-          <w:sz w:val="13"/>
-          <w:szCs w:val="13"/>
-          <w:lang w:val="en-US" w:eastAsia="zh-CN"/>
-        </w:rPr>
-      </w:pPr>
-    </w:p>
-    <w:p>
-      <w:pPr>
-        <w:numPr>
-          <w:ilvl w:val="0"/>
-          <w:numId w:val="0"/>
-        </w:numPr>
-        <w:rPr>
-          <w:rFonts w:hint="eastAsia" w:ascii="KaiTi" w:hAnsi="KaiTi" w:eastAsia="KaiTi" w:cs="KaiTi"/>
-          <w:sz w:val="13"/>
-          <w:szCs w:val="13"/>
-          <w:lang w:val="en-US" w:eastAsia="zh-CN"/>
-        </w:rPr>
-      </w:pPr>
-      <w:r>
-        <w:rPr>
-          <w:rFonts w:hint="eastAsia" w:ascii="KaiTi" w:hAnsi="KaiTi" w:eastAsia="KaiTi" w:cs="KaiTi"/>
-          <w:sz w:val="13"/>
-          <w:szCs w:val="13"/>
-          <w:lang w:val="en-US" w:eastAsia="zh-CN"/>
-        </w:rPr>
-        <w:t xml:space="preserve">跟传统Uber一样的是，Payment service, update driver's location every 4 seconds once the package is on the way, Post trip service, like rating, tips. </w:t>
       </w:r>
     </w:p>
     <w:p>
@@ -38002,22 +36841,19 @@
         </w:rPr>
         <w:t>因为是一个视频分享系统，会有很多对视频的统计数据statistics，这些统计数据往往是real time的，要求实时的，那么我们可以用Nosql数据库在存储这些统计数据。</w:t>
       </w:r>
-    </w:p>
-    <w:p>
-      <w:pPr>
-        <w:numPr>
-          <w:ilvl w:val="0"/>
-          <w:numId w:val="0"/>
-        </w:numPr>
-        <w:rPr>
-          <w:rFonts w:hint="eastAsia" w:ascii="KaiTi" w:hAnsi="KaiTi" w:eastAsia="KaiTi" w:cs="KaiTi"/>
+      <w:r>
+        <w:rPr>
+          <w:rFonts w:hint="default" w:ascii="KaiTi" w:hAnsi="KaiTi" w:eastAsia="KaiTi" w:cs="KaiTi"/>
           <w:b w:val="0"/>
           <w:bCs w:val="0"/>
           <w:sz w:val="13"/>
           <w:szCs w:val="13"/>
           <w:lang w:val="en-US" w:eastAsia="zh-CN"/>
         </w:rPr>
-      </w:pPr>
+        <w:t>Media Data + Meta Data + Statistics Data</w:t>
+      </w:r>
+      <w:bookmarkStart w:id="0" w:name="_GoBack"/>
+      <w:bookmarkEnd w:id="0"/>
     </w:p>
     <w:p>
       <w:pPr>
@@ -38034,7 +36870,13 @@
           <w:lang w:val="en-US" w:eastAsia="zh-CN"/>
         </w:rPr>
       </w:pPr>
-      <w:r>
+    </w:p>
+    <w:p>
+      <w:pPr>
+        <w:numPr>
+          <w:ilvl w:val="0"/>
+          <w:numId w:val="0"/>
+        </w:numPr>
         <w:rPr>
           <w:rFonts w:hint="eastAsia" w:ascii="KaiTi" w:hAnsi="KaiTi" w:eastAsia="KaiTi" w:cs="KaiTi"/>
           <w:b w:val="0"/>
@@ -38043,15 +36885,8 @@
           <w:szCs w:val="13"/>
           <w:lang w:val="en-US" w:eastAsia="zh-CN"/>
         </w:rPr>
-        <w:t>web server设计</w:t>
-      </w:r>
-    </w:p>
-    <w:p>
-      <w:pPr>
-        <w:numPr>
-          <w:ilvl w:val="0"/>
-          <w:numId w:val="0"/>
-        </w:numPr>
+      </w:pPr>
+      <w:r>
         <w:rPr>
           <w:rFonts w:hint="eastAsia" w:ascii="KaiTi" w:hAnsi="KaiTi" w:eastAsia="KaiTi" w:cs="KaiTi"/>
           <w:b w:val="0"/>
@@ -38060,8 +36895,15 @@
           <w:szCs w:val="13"/>
           <w:lang w:val="en-US" w:eastAsia="zh-CN"/>
         </w:rPr>
-      </w:pPr>
-      <w:r>
+        <w:t>web server设计</w:t>
+      </w:r>
+    </w:p>
+    <w:p>
+      <w:pPr>
+        <w:numPr>
+          <w:ilvl w:val="0"/>
+          <w:numId w:val="0"/>
+        </w:numPr>
         <w:rPr>
           <w:rFonts w:hint="eastAsia" w:ascii="KaiTi" w:hAnsi="KaiTi" w:eastAsia="KaiTi" w:cs="KaiTi"/>
           <w:b w:val="0"/>
@@ -38070,37 +36912,30 @@
           <w:szCs w:val="13"/>
           <w:lang w:val="en-US" w:eastAsia="zh-CN"/>
         </w:rPr>
-        <w:t>这方面我们需要大规模的server的话，可以采用一致性hash</w:t>
-      </w:r>
-      <w:r>
-        <w:rPr>
-          <w:rFonts w:hint="default" w:ascii="KaiTi" w:hAnsi="KaiTi" w:eastAsia="KaiTi" w:cs="KaiTi"/>
+      </w:pPr>
+      <w:r>
+        <w:rPr>
+          <w:rFonts w:hint="eastAsia" w:ascii="KaiTi" w:hAnsi="KaiTi" w:eastAsia="KaiTi" w:cs="KaiTi"/>
           <w:b w:val="0"/>
           <w:bCs w:val="0"/>
           <w:sz w:val="13"/>
           <w:szCs w:val="13"/>
           <w:lang w:val="en-US" w:eastAsia="zh-CN"/>
         </w:rPr>
-        <w:t>(consistent hashing)</w:t>
-      </w:r>
-      <w:r>
-        <w:rPr>
-          <w:rFonts w:hint="eastAsia" w:ascii="KaiTi" w:hAnsi="KaiTi" w:eastAsia="KaiTi" w:cs="KaiTi"/>
+        <w:t>这方面我们需要大规模的server的话，可以采用一致性hash</w:t>
+      </w:r>
+      <w:r>
+        <w:rPr>
+          <w:rFonts w:hint="default" w:ascii="KaiTi" w:hAnsi="KaiTi" w:eastAsia="KaiTi" w:cs="KaiTi"/>
           <w:b w:val="0"/>
           <w:bCs w:val="0"/>
           <w:sz w:val="13"/>
           <w:szCs w:val="13"/>
           <w:lang w:val="en-US" w:eastAsia="zh-CN"/>
         </w:rPr>
-        <w:t>来做Load balance。在server上，视频的流畅度往往是很重要的，有时候丢包，比如少一些像素，人眼是分辨不出来的，所以我们允许传输的过程中丢包，可以采用UDP协议。</w:t>
-      </w:r>
-    </w:p>
-    <w:p>
-      <w:pPr>
-        <w:numPr>
-          <w:ilvl w:val="0"/>
-          <w:numId w:val="0"/>
-        </w:numPr>
+        <w:t>(consistent hashing)</w:t>
+      </w:r>
+      <w:r>
         <w:rPr>
           <w:rFonts w:hint="eastAsia" w:ascii="KaiTi" w:hAnsi="KaiTi" w:eastAsia="KaiTi" w:cs="KaiTi"/>
           <w:b w:val="0"/>
@@ -38109,7 +36944,1162 @@
           <w:szCs w:val="13"/>
           <w:lang w:val="en-US" w:eastAsia="zh-CN"/>
         </w:rPr>
-      </w:pPr>
+        <w:t>来做Load balance。在server上，视频的流畅度往往是很重要的，有时候丢包，比如少一些像素，人眼是分辨不出来的，所以我们允许传输的过程中丢包，可以采用UDP协议。</w:t>
+      </w:r>
+    </w:p>
+    <w:p>
+      <w:pPr>
+        <w:numPr>
+          <w:ilvl w:val="0"/>
+          <w:numId w:val="0"/>
+        </w:numPr>
+        <w:rPr>
+          <w:rFonts w:hint="eastAsia" w:ascii="KaiTi" w:hAnsi="KaiTi" w:eastAsia="KaiTi" w:cs="KaiTi"/>
+          <w:b w:val="0"/>
+          <w:bCs w:val="0"/>
+          <w:sz w:val="13"/>
+          <w:szCs w:val="13"/>
+          <w:lang w:val="en-US" w:eastAsia="zh-CN"/>
+        </w:rPr>
+      </w:pPr>
+    </w:p>
+    <w:p>
+      <w:pPr>
+        <w:numPr>
+          <w:ilvl w:val="0"/>
+          <w:numId w:val="0"/>
+        </w:numPr>
+        <w:rPr>
+          <w:rFonts w:hint="eastAsia" w:ascii="KaiTi" w:hAnsi="KaiTi" w:eastAsia="KaiTi" w:cs="KaiTi"/>
+          <w:b w:val="0"/>
+          <w:bCs w:val="0"/>
+          <w:sz w:val="13"/>
+          <w:szCs w:val="13"/>
+          <w:lang w:val="en-US" w:eastAsia="zh-CN"/>
+        </w:rPr>
+      </w:pPr>
+      <w:r>
+        <w:rPr>
+          <w:rFonts w:hint="eastAsia" w:ascii="KaiTi" w:hAnsi="KaiTi" w:eastAsia="KaiTi" w:cs="KaiTi"/>
+          <w:b w:val="0"/>
+          <w:bCs w:val="0"/>
+          <w:sz w:val="13"/>
+          <w:szCs w:val="13"/>
+          <w:lang w:val="en-US" w:eastAsia="zh-CN"/>
+        </w:rPr>
+        <w:t>寻找数据流中出现最频繁的k个元素(find top k frequent items in a data stream)。这个问题也称为 Heavy Hitters.</w:t>
+      </w:r>
+    </w:p>
+    <w:p>
+      <w:pPr>
+        <w:numPr>
+          <w:ilvl w:val="0"/>
+          <w:numId w:val="0"/>
+        </w:numPr>
+        <w:rPr>
+          <w:rFonts w:hint="eastAsia" w:ascii="KaiTi" w:hAnsi="KaiTi" w:eastAsia="KaiTi" w:cs="KaiTi"/>
+          <w:b w:val="0"/>
+          <w:bCs w:val="0"/>
+          <w:sz w:val="13"/>
+          <w:szCs w:val="13"/>
+          <w:lang w:val="en-US" w:eastAsia="zh-CN"/>
+        </w:rPr>
+      </w:pPr>
+      <w:r>
+        <w:rPr>
+          <w:rFonts w:hint="eastAsia" w:ascii="KaiTi" w:hAnsi="KaiTi" w:eastAsia="KaiTi" w:cs="KaiTi"/>
+          <w:b w:val="0"/>
+          <w:bCs w:val="0"/>
+          <w:sz w:val="13"/>
+          <w:szCs w:val="13"/>
+          <w:lang w:val="en-US" w:eastAsia="zh-CN"/>
+        </w:rPr>
+        <w:t>这题也是从实践中提炼而来的，例如搜索引擎的热搜榜，找出访问网站次数最多的前10个IP地址，等等。</w:t>
+      </w:r>
+    </w:p>
+    <w:p>
+      <w:pPr>
+        <w:numPr>
+          <w:ilvl w:val="0"/>
+          <w:numId w:val="0"/>
+        </w:numPr>
+        <w:rPr>
+          <w:rFonts w:hint="eastAsia" w:ascii="KaiTi" w:hAnsi="KaiTi" w:eastAsia="KaiTi" w:cs="KaiTi"/>
+          <w:b w:val="0"/>
+          <w:bCs w:val="0"/>
+          <w:sz w:val="13"/>
+          <w:szCs w:val="13"/>
+          <w:lang w:val="en-US" w:eastAsia="zh-CN"/>
+        </w:rPr>
+      </w:pPr>
+    </w:p>
+    <w:p>
+      <w:pPr>
+        <w:numPr>
+          <w:ilvl w:val="0"/>
+          <w:numId w:val="0"/>
+        </w:numPr>
+        <w:rPr>
+          <w:rFonts w:hint="eastAsia" w:ascii="KaiTi" w:hAnsi="KaiTi" w:eastAsia="KaiTi" w:cs="KaiTi"/>
+          <w:b w:val="0"/>
+          <w:bCs w:val="0"/>
+          <w:sz w:val="13"/>
+          <w:szCs w:val="13"/>
+          <w:lang w:val="en-US" w:eastAsia="zh-CN"/>
+        </w:rPr>
+      </w:pPr>
+      <w:r>
+        <w:rPr>
+          <w:rFonts w:hint="eastAsia" w:ascii="KaiTi" w:hAnsi="KaiTi" w:eastAsia="KaiTi" w:cs="KaiTi"/>
+          <w:b w:val="0"/>
+          <w:bCs w:val="0"/>
+          <w:sz w:val="13"/>
+          <w:szCs w:val="13"/>
+          <w:lang w:val="en-US" w:eastAsia="zh-CN"/>
+        </w:rPr>
+        <w:t>Top K：</w:t>
+      </w:r>
+      <w:r>
+        <w:rPr>
+          <w:rFonts w:hint="eastAsia" w:ascii="KaiTi" w:hAnsi="KaiTi" w:eastAsia="KaiTi" w:cs="KaiTi"/>
+          <w:b w:val="0"/>
+          <w:bCs w:val="0"/>
+          <w:sz w:val="13"/>
+          <w:szCs w:val="13"/>
+          <w:lang w:val="en-US" w:eastAsia="zh-CN"/>
+        </w:rPr>
+        <w:fldChar w:fldCharType="begin"/>
+      </w:r>
+      <w:r>
+        <w:rPr>
+          <w:rFonts w:hint="eastAsia" w:ascii="KaiTi" w:hAnsi="KaiTi" w:eastAsia="KaiTi" w:cs="KaiTi"/>
+          <w:b w:val="0"/>
+          <w:bCs w:val="0"/>
+          <w:sz w:val="13"/>
+          <w:szCs w:val="13"/>
+          <w:lang w:val="en-US" w:eastAsia="zh-CN"/>
+        </w:rPr>
+        <w:instrText xml:space="preserve"> HYPERLINK "https://soulmachine.gitbooks.io/system-design/content/cn/bigdata/heavy-hitters.html" </w:instrText>
+      </w:r>
+      <w:r>
+        <w:rPr>
+          <w:rFonts w:hint="eastAsia" w:ascii="KaiTi" w:hAnsi="KaiTi" w:eastAsia="KaiTi" w:cs="KaiTi"/>
+          <w:b w:val="0"/>
+          <w:bCs w:val="0"/>
+          <w:sz w:val="13"/>
+          <w:szCs w:val="13"/>
+          <w:lang w:val="en-US" w:eastAsia="zh-CN"/>
+        </w:rPr>
+        <w:fldChar w:fldCharType="separate"/>
+      </w:r>
+      <w:r>
+        <w:rPr>
+          <w:rStyle w:val="14"/>
+          <w:rFonts w:hint="eastAsia" w:ascii="KaiTi" w:hAnsi="KaiTi" w:eastAsia="KaiTi" w:cs="KaiTi"/>
+          <w:b w:val="0"/>
+          <w:bCs w:val="0"/>
+          <w:sz w:val="13"/>
+          <w:szCs w:val="13"/>
+          <w:lang w:val="en-US" w:eastAsia="zh-CN"/>
+        </w:rPr>
+        <w:t>https://soulmachine.gitbooks.io/system-design/content/cn/bigdata/heavy-hitters.html</w:t>
+      </w:r>
+      <w:r>
+        <w:rPr>
+          <w:rFonts w:hint="eastAsia" w:ascii="KaiTi" w:hAnsi="KaiTi" w:eastAsia="KaiTi" w:cs="KaiTi"/>
+          <w:b w:val="0"/>
+          <w:bCs w:val="0"/>
+          <w:sz w:val="13"/>
+          <w:szCs w:val="13"/>
+          <w:lang w:val="en-US" w:eastAsia="zh-CN"/>
+        </w:rPr>
+        <w:fldChar w:fldCharType="end"/>
+      </w:r>
+    </w:p>
+    <w:p>
+      <w:pPr>
+        <w:numPr>
+          <w:ilvl w:val="0"/>
+          <w:numId w:val="0"/>
+        </w:numPr>
+        <w:rPr>
+          <w:rFonts w:hint="eastAsia" w:ascii="KaiTi" w:hAnsi="KaiTi" w:eastAsia="KaiTi" w:cs="KaiTi"/>
+          <w:b w:val="0"/>
+          <w:bCs w:val="0"/>
+          <w:sz w:val="13"/>
+          <w:szCs w:val="13"/>
+          <w:lang w:val="en-US" w:eastAsia="zh-CN"/>
+        </w:rPr>
+      </w:pPr>
+    </w:p>
+    <w:p>
+      <w:pPr>
+        <w:numPr>
+          <w:ilvl w:val="0"/>
+          <w:numId w:val="0"/>
+        </w:numPr>
+        <w:rPr>
+          <w:rFonts w:hint="eastAsia" w:ascii="KaiTi" w:hAnsi="KaiTi" w:eastAsia="KaiTi" w:cs="KaiTi"/>
+          <w:b w:val="0"/>
+          <w:bCs w:val="0"/>
+          <w:sz w:val="13"/>
+          <w:szCs w:val="13"/>
+          <w:lang w:val="en-US" w:eastAsia="zh-CN"/>
+        </w:rPr>
+      </w:pPr>
+      <w:r>
+        <w:rPr>
+          <w:rFonts w:hint="eastAsia" w:ascii="KaiTi" w:hAnsi="KaiTi" w:eastAsia="KaiTi" w:cs="KaiTi"/>
+          <w:b w:val="0"/>
+          <w:bCs w:val="0"/>
+          <w:sz w:val="13"/>
+          <w:szCs w:val="13"/>
+          <w:lang w:val="en-US" w:eastAsia="zh-CN"/>
+        </w:rPr>
+        <w:t>方案1: HashMap + Heap</w:t>
+      </w:r>
+    </w:p>
+    <w:p>
+      <w:pPr>
+        <w:numPr>
+          <w:ilvl w:val="0"/>
+          <w:numId w:val="0"/>
+        </w:numPr>
+        <w:rPr>
+          <w:rFonts w:hint="eastAsia" w:ascii="KaiTi" w:hAnsi="KaiTi" w:eastAsia="KaiTi" w:cs="KaiTi"/>
+          <w:b w:val="0"/>
+          <w:bCs w:val="0"/>
+          <w:sz w:val="13"/>
+          <w:szCs w:val="13"/>
+          <w:lang w:val="en-US" w:eastAsia="zh-CN"/>
+        </w:rPr>
+      </w:pPr>
+      <w:r>
+        <w:rPr>
+          <w:rFonts w:hint="eastAsia" w:ascii="KaiTi" w:hAnsi="KaiTi" w:eastAsia="KaiTi" w:cs="KaiTi"/>
+          <w:b w:val="0"/>
+          <w:bCs w:val="0"/>
+          <w:sz w:val="13"/>
+          <w:szCs w:val="13"/>
+          <w:lang w:val="en-US" w:eastAsia="zh-CN"/>
+        </w:rPr>
+        <w:t>用一个 HashMap&lt;String, Long&gt;，存放所有元素出现的次数，用一个小根堆，容量为k，存放目前出现过的最频繁的k个元素，</w:t>
+      </w:r>
+    </w:p>
+    <w:p>
+      <w:pPr>
+        <w:numPr>
+          <w:ilvl w:val="0"/>
+          <w:numId w:val="0"/>
+        </w:numPr>
+        <w:rPr>
+          <w:rFonts w:hint="eastAsia" w:ascii="KaiTi" w:hAnsi="KaiTi" w:eastAsia="KaiTi" w:cs="KaiTi"/>
+          <w:b w:val="0"/>
+          <w:bCs w:val="0"/>
+          <w:sz w:val="13"/>
+          <w:szCs w:val="13"/>
+          <w:lang w:val="en-US" w:eastAsia="zh-CN"/>
+        </w:rPr>
+      </w:pPr>
+      <w:r>
+        <w:rPr>
+          <w:rFonts w:hint="eastAsia" w:ascii="KaiTi" w:hAnsi="KaiTi" w:eastAsia="KaiTi" w:cs="KaiTi"/>
+          <w:b w:val="0"/>
+          <w:bCs w:val="0"/>
+          <w:sz w:val="13"/>
+          <w:szCs w:val="13"/>
+          <w:lang w:val="en-US" w:eastAsia="zh-CN"/>
+        </w:rPr>
+        <w:t>每次从数据流来一个元素，如果在HashMap里已存在，则把对应的计数器增1，如果不存在，则插入，计数器初始化为1</w:t>
+      </w:r>
+    </w:p>
+    <w:p>
+      <w:pPr>
+        <w:numPr>
+          <w:ilvl w:val="0"/>
+          <w:numId w:val="0"/>
+        </w:numPr>
+        <w:rPr>
+          <w:rFonts w:hint="eastAsia" w:ascii="KaiTi" w:hAnsi="KaiTi" w:eastAsia="KaiTi" w:cs="KaiTi"/>
+          <w:b w:val="0"/>
+          <w:bCs w:val="0"/>
+          <w:sz w:val="13"/>
+          <w:szCs w:val="13"/>
+          <w:lang w:val="en-US" w:eastAsia="zh-CN"/>
+        </w:rPr>
+      </w:pPr>
+      <w:r>
+        <w:rPr>
+          <w:rFonts w:hint="eastAsia" w:ascii="KaiTi" w:hAnsi="KaiTi" w:eastAsia="KaiTi" w:cs="KaiTi"/>
+          <w:b w:val="0"/>
+          <w:bCs w:val="0"/>
+          <w:sz w:val="13"/>
+          <w:szCs w:val="13"/>
+          <w:lang w:val="en-US" w:eastAsia="zh-CN"/>
+        </w:rPr>
+        <w:t>在堆里查找该元素，如果找到，把堆里的计数器也增1，并调整堆；如果没有找到，把这个元素的次数跟堆顶元素比较，如果大于堆丁元素的出现次数，则把堆丁元素替换为该元素，并调整堆</w:t>
+      </w:r>
+    </w:p>
+    <w:p>
+      <w:pPr>
+        <w:numPr>
+          <w:ilvl w:val="0"/>
+          <w:numId w:val="0"/>
+        </w:numPr>
+        <w:rPr>
+          <w:rFonts w:hint="eastAsia" w:ascii="KaiTi" w:hAnsi="KaiTi" w:eastAsia="KaiTi" w:cs="KaiTi"/>
+          <w:b w:val="0"/>
+          <w:bCs w:val="0"/>
+          <w:sz w:val="13"/>
+          <w:szCs w:val="13"/>
+          <w:lang w:val="en-US" w:eastAsia="zh-CN"/>
+        </w:rPr>
+      </w:pPr>
+      <w:r>
+        <w:rPr>
+          <w:rFonts w:hint="eastAsia" w:ascii="KaiTi" w:hAnsi="KaiTi" w:eastAsia="KaiTi" w:cs="KaiTi"/>
+          <w:b w:val="0"/>
+          <w:bCs w:val="0"/>
+          <w:sz w:val="13"/>
+          <w:szCs w:val="13"/>
+          <w:lang w:val="en-US" w:eastAsia="zh-CN"/>
+        </w:rPr>
+        <w:t>空间复杂度O(n)。HashMap需要存放下所有元素，需要O(n)的空间，堆需要存放k个元素，需要O(k)的空间，跟O(n)相比可以忽略不急，总的时间复杂度是O(n)</w:t>
+      </w:r>
+    </w:p>
+    <w:p>
+      <w:pPr>
+        <w:numPr>
+          <w:ilvl w:val="0"/>
+          <w:numId w:val="0"/>
+        </w:numPr>
+        <w:rPr>
+          <w:rFonts w:hint="eastAsia" w:ascii="KaiTi" w:hAnsi="KaiTi" w:eastAsia="KaiTi" w:cs="KaiTi"/>
+          <w:b w:val="0"/>
+          <w:bCs w:val="0"/>
+          <w:sz w:val="13"/>
+          <w:szCs w:val="13"/>
+          <w:lang w:val="en-US" w:eastAsia="zh-CN"/>
+        </w:rPr>
+      </w:pPr>
+      <w:r>
+        <w:rPr>
+          <w:rFonts w:hint="eastAsia" w:ascii="KaiTi" w:hAnsi="KaiTi" w:eastAsia="KaiTi" w:cs="KaiTi"/>
+          <w:b w:val="0"/>
+          <w:bCs w:val="0"/>
+          <w:sz w:val="13"/>
+          <w:szCs w:val="13"/>
+          <w:lang w:val="en-US" w:eastAsia="zh-CN"/>
+        </w:rPr>
+        <w:t>时间复杂度O(n)。每次来一个新元素，需要在HashMap里查找一下，需要O(1)的时间；然后要在堆里查找一下，O(k)的时间，有可能需要调堆，又需要O(logk)的时间，总的时间复杂度是O(n(k+logk))，k是常量，所以可以看做是O(n)。</w:t>
+      </w:r>
+    </w:p>
+    <w:p>
+      <w:pPr>
+        <w:numPr>
+          <w:ilvl w:val="0"/>
+          <w:numId w:val="0"/>
+        </w:numPr>
+        <w:rPr>
+          <w:rFonts w:hint="eastAsia" w:ascii="KaiTi" w:hAnsi="KaiTi" w:eastAsia="KaiTi" w:cs="KaiTi"/>
+          <w:b w:val="0"/>
+          <w:bCs w:val="0"/>
+          <w:sz w:val="13"/>
+          <w:szCs w:val="13"/>
+          <w:lang w:val="en-US" w:eastAsia="zh-CN"/>
+        </w:rPr>
+      </w:pPr>
+      <w:r>
+        <w:rPr>
+          <w:rFonts w:hint="eastAsia" w:ascii="KaiTi" w:hAnsi="KaiTi" w:eastAsia="KaiTi" w:cs="KaiTi"/>
+          <w:b w:val="0"/>
+          <w:bCs w:val="0"/>
+          <w:sz w:val="13"/>
+          <w:szCs w:val="13"/>
+          <w:lang w:val="en-US" w:eastAsia="zh-CN"/>
+        </w:rPr>
+        <w:t>如果元素数量巨大，单机内存存不下，怎么办？ 有两个办法，见方案2和3。</w:t>
+      </w:r>
+    </w:p>
+    <w:p>
+      <w:pPr>
+        <w:numPr>
+          <w:ilvl w:val="0"/>
+          <w:numId w:val="0"/>
+        </w:numPr>
+        <w:rPr>
+          <w:rFonts w:hint="eastAsia" w:ascii="KaiTi" w:hAnsi="KaiTi" w:eastAsia="KaiTi" w:cs="KaiTi"/>
+          <w:b w:val="0"/>
+          <w:bCs w:val="0"/>
+          <w:sz w:val="13"/>
+          <w:szCs w:val="13"/>
+          <w:lang w:val="en-US" w:eastAsia="zh-CN"/>
+        </w:rPr>
+      </w:pPr>
+    </w:p>
+    <w:p>
+      <w:pPr>
+        <w:numPr>
+          <w:ilvl w:val="0"/>
+          <w:numId w:val="0"/>
+        </w:numPr>
+        <w:rPr>
+          <w:rFonts w:hint="eastAsia" w:ascii="KaiTi" w:hAnsi="KaiTi" w:eastAsia="KaiTi" w:cs="KaiTi"/>
+          <w:b w:val="0"/>
+          <w:bCs w:val="0"/>
+          <w:sz w:val="13"/>
+          <w:szCs w:val="13"/>
+          <w:lang w:val="en-US" w:eastAsia="zh-CN"/>
+        </w:rPr>
+      </w:pPr>
+      <w:r>
+        <w:rPr>
+          <w:rFonts w:hint="eastAsia" w:ascii="KaiTi" w:hAnsi="KaiTi" w:eastAsia="KaiTi" w:cs="KaiTi"/>
+          <w:b w:val="0"/>
+          <w:bCs w:val="0"/>
+          <w:sz w:val="13"/>
+          <w:szCs w:val="13"/>
+          <w:lang w:val="en-US" w:eastAsia="zh-CN"/>
+        </w:rPr>
+        <w:t>方案2: 多机HashMap + Heap</w:t>
+      </w:r>
+    </w:p>
+    <w:p>
+      <w:pPr>
+        <w:numPr>
+          <w:ilvl w:val="0"/>
+          <w:numId w:val="0"/>
+        </w:numPr>
+        <w:rPr>
+          <w:rFonts w:hint="eastAsia" w:ascii="KaiTi" w:hAnsi="KaiTi" w:eastAsia="KaiTi" w:cs="KaiTi"/>
+          <w:b w:val="0"/>
+          <w:bCs w:val="0"/>
+          <w:sz w:val="13"/>
+          <w:szCs w:val="13"/>
+          <w:lang w:val="en-US" w:eastAsia="zh-CN"/>
+        </w:rPr>
+      </w:pPr>
+      <w:r>
+        <w:rPr>
+          <w:rFonts w:hint="eastAsia" w:ascii="KaiTi" w:hAnsi="KaiTi" w:eastAsia="KaiTi" w:cs="KaiTi"/>
+          <w:b w:val="0"/>
+          <w:bCs w:val="0"/>
+          <w:sz w:val="13"/>
+          <w:szCs w:val="13"/>
+          <w:lang w:val="en-US" w:eastAsia="zh-CN"/>
+        </w:rPr>
+        <w:t>可以把数据进行分片。假设有8台机器，第1台机器只处理hash(elem)%8==0的元素，第2台机器只处理hash(elem)%8==1的元素，以此类推。</w:t>
+      </w:r>
+    </w:p>
+    <w:p>
+      <w:pPr>
+        <w:numPr>
+          <w:ilvl w:val="0"/>
+          <w:numId w:val="0"/>
+        </w:numPr>
+        <w:rPr>
+          <w:rFonts w:hint="eastAsia" w:ascii="KaiTi" w:hAnsi="KaiTi" w:eastAsia="KaiTi" w:cs="KaiTi"/>
+          <w:b w:val="0"/>
+          <w:bCs w:val="0"/>
+          <w:sz w:val="13"/>
+          <w:szCs w:val="13"/>
+          <w:lang w:val="en-US" w:eastAsia="zh-CN"/>
+        </w:rPr>
+      </w:pPr>
+      <w:r>
+        <w:rPr>
+          <w:rFonts w:hint="eastAsia" w:ascii="KaiTi" w:hAnsi="KaiTi" w:eastAsia="KaiTi" w:cs="KaiTi"/>
+          <w:b w:val="0"/>
+          <w:bCs w:val="0"/>
+          <w:sz w:val="13"/>
+          <w:szCs w:val="13"/>
+          <w:lang w:val="en-US" w:eastAsia="zh-CN"/>
+        </w:rPr>
+        <w:t>每台机器都有一个HashMap和一个 Heap, 各自独立计算出 top k 的元素</w:t>
+      </w:r>
+    </w:p>
+    <w:p>
+      <w:pPr>
+        <w:numPr>
+          <w:ilvl w:val="0"/>
+          <w:numId w:val="0"/>
+        </w:numPr>
+        <w:rPr>
+          <w:rFonts w:hint="eastAsia" w:ascii="KaiTi" w:hAnsi="KaiTi" w:eastAsia="KaiTi" w:cs="KaiTi"/>
+          <w:b w:val="0"/>
+          <w:bCs w:val="0"/>
+          <w:sz w:val="13"/>
+          <w:szCs w:val="13"/>
+          <w:lang w:val="en-US" w:eastAsia="zh-CN"/>
+        </w:rPr>
+      </w:pPr>
+      <w:r>
+        <w:rPr>
+          <w:rFonts w:hint="eastAsia" w:ascii="KaiTi" w:hAnsi="KaiTi" w:eastAsia="KaiTi" w:cs="KaiTi"/>
+          <w:b w:val="0"/>
+          <w:bCs w:val="0"/>
+          <w:sz w:val="13"/>
+          <w:szCs w:val="13"/>
+          <w:lang w:val="en-US" w:eastAsia="zh-CN"/>
+        </w:rPr>
+        <w:t>把每台机器的Heap，通过网络汇总到一台机器上，将多个Heap合并成一个Heap，就可以计算出总的 top k 个元素了</w:t>
+      </w:r>
+    </w:p>
+    <w:p>
+      <w:pPr>
+        <w:numPr>
+          <w:ilvl w:val="0"/>
+          <w:numId w:val="0"/>
+        </w:numPr>
+        <w:rPr>
+          <w:rFonts w:hint="eastAsia" w:ascii="KaiTi" w:hAnsi="KaiTi" w:eastAsia="KaiTi" w:cs="KaiTi"/>
+          <w:b w:val="0"/>
+          <w:bCs w:val="0"/>
+          <w:sz w:val="13"/>
+          <w:szCs w:val="13"/>
+          <w:lang w:val="en-US" w:eastAsia="zh-CN"/>
+        </w:rPr>
+      </w:pPr>
+    </w:p>
+    <w:p>
+      <w:pPr>
+        <w:numPr>
+          <w:ilvl w:val="0"/>
+          <w:numId w:val="0"/>
+        </w:numPr>
+        <w:rPr>
+          <w:rFonts w:hint="eastAsia" w:ascii="KaiTi" w:hAnsi="KaiTi" w:eastAsia="KaiTi" w:cs="KaiTi"/>
+          <w:b w:val="0"/>
+          <w:bCs w:val="0"/>
+          <w:sz w:val="13"/>
+          <w:szCs w:val="13"/>
+          <w:lang w:val="en-US" w:eastAsia="zh-CN"/>
+        </w:rPr>
+      </w:pPr>
+      <w:r>
+        <w:rPr>
+          <w:rFonts w:hint="eastAsia" w:ascii="KaiTi" w:hAnsi="KaiTi" w:eastAsia="KaiTi" w:cs="KaiTi"/>
+          <w:b w:val="0"/>
+          <w:bCs w:val="0"/>
+          <w:sz w:val="13"/>
+          <w:szCs w:val="13"/>
+          <w:lang w:val="en-US" w:eastAsia="zh-CN"/>
+        </w:rPr>
+        <w:t>方案3: Count-Min Sketch + Heap （Bloom Filter with count）</w:t>
+      </w:r>
+    </w:p>
+    <w:p>
+      <w:pPr>
+        <w:numPr>
+          <w:ilvl w:val="0"/>
+          <w:numId w:val="0"/>
+        </w:numPr>
+        <w:rPr>
+          <w:rFonts w:hint="eastAsia" w:ascii="KaiTi" w:hAnsi="KaiTi" w:eastAsia="KaiTi" w:cs="KaiTi"/>
+          <w:b w:val="0"/>
+          <w:bCs w:val="0"/>
+          <w:sz w:val="13"/>
+          <w:szCs w:val="13"/>
+          <w:lang w:val="en-US" w:eastAsia="zh-CN"/>
+        </w:rPr>
+      </w:pPr>
+      <w:r>
+        <w:rPr>
+          <w:rFonts w:hint="eastAsia" w:ascii="KaiTi" w:hAnsi="KaiTi" w:eastAsia="KaiTi" w:cs="KaiTi"/>
+          <w:b w:val="0"/>
+          <w:bCs w:val="0"/>
+          <w:sz w:val="13"/>
+          <w:szCs w:val="13"/>
+          <w:lang w:val="en-US" w:eastAsia="zh-CN"/>
+        </w:rPr>
+        <w:t>既然方案1中的HashMap太大，内存装不小，那么可以用Count-Min Sketch算法代替HashMap，</w:t>
+      </w:r>
+    </w:p>
+    <w:p>
+      <w:pPr>
+        <w:numPr>
+          <w:ilvl w:val="0"/>
+          <w:numId w:val="0"/>
+        </w:numPr>
+        <w:rPr>
+          <w:rFonts w:hint="eastAsia" w:ascii="KaiTi" w:hAnsi="KaiTi" w:eastAsia="KaiTi" w:cs="KaiTi"/>
+          <w:b w:val="0"/>
+          <w:bCs w:val="0"/>
+          <w:sz w:val="13"/>
+          <w:szCs w:val="13"/>
+          <w:lang w:val="en-US" w:eastAsia="zh-CN"/>
+        </w:rPr>
+      </w:pPr>
+      <w:r>
+        <w:rPr>
+          <w:rFonts w:hint="eastAsia" w:ascii="KaiTi" w:hAnsi="KaiTi" w:eastAsia="KaiTi" w:cs="KaiTi"/>
+          <w:b w:val="0"/>
+          <w:bCs w:val="0"/>
+          <w:sz w:val="13"/>
+          <w:szCs w:val="13"/>
+          <w:lang w:val="en-US" w:eastAsia="zh-CN"/>
+        </w:rPr>
+        <w:t>在数据流不断流入的过程中，维护一个标准的Count-Min Sketch 二维数组</w:t>
+      </w:r>
+    </w:p>
+    <w:p>
+      <w:pPr>
+        <w:numPr>
+          <w:ilvl w:val="0"/>
+          <w:numId w:val="0"/>
+        </w:numPr>
+        <w:rPr>
+          <w:rFonts w:hint="eastAsia" w:ascii="KaiTi" w:hAnsi="KaiTi" w:eastAsia="KaiTi" w:cs="KaiTi"/>
+          <w:b w:val="0"/>
+          <w:bCs w:val="0"/>
+          <w:sz w:val="13"/>
+          <w:szCs w:val="13"/>
+          <w:lang w:val="en-US" w:eastAsia="zh-CN"/>
+        </w:rPr>
+      </w:pPr>
+      <w:r>
+        <w:rPr>
+          <w:rFonts w:hint="eastAsia" w:ascii="KaiTi" w:hAnsi="KaiTi" w:eastAsia="KaiTi" w:cs="KaiTi"/>
+          <w:b w:val="0"/>
+          <w:bCs w:val="0"/>
+          <w:sz w:val="13"/>
+          <w:szCs w:val="13"/>
+          <w:lang w:val="en-US" w:eastAsia="zh-CN"/>
+        </w:rPr>
+        <w:t>维护一个小根堆，容量为k</w:t>
+      </w:r>
+    </w:p>
+    <w:p>
+      <w:pPr>
+        <w:numPr>
+          <w:ilvl w:val="0"/>
+          <w:numId w:val="0"/>
+        </w:numPr>
+        <w:rPr>
+          <w:rFonts w:hint="eastAsia" w:ascii="KaiTi" w:hAnsi="KaiTi" w:eastAsia="KaiTi" w:cs="KaiTi"/>
+          <w:b w:val="0"/>
+          <w:bCs w:val="0"/>
+          <w:sz w:val="13"/>
+          <w:szCs w:val="13"/>
+          <w:lang w:val="en-US" w:eastAsia="zh-CN"/>
+        </w:rPr>
+      </w:pPr>
+      <w:r>
+        <w:rPr>
+          <w:rFonts w:hint="eastAsia" w:ascii="KaiTi" w:hAnsi="KaiTi" w:eastAsia="KaiTi" w:cs="KaiTi"/>
+          <w:b w:val="0"/>
+          <w:bCs w:val="0"/>
+          <w:sz w:val="13"/>
+          <w:szCs w:val="13"/>
+          <w:lang w:val="en-US" w:eastAsia="zh-CN"/>
+        </w:rPr>
+        <w:t>每次来一个新元素，</w:t>
+      </w:r>
+    </w:p>
+    <w:p>
+      <w:pPr>
+        <w:numPr>
+          <w:ilvl w:val="0"/>
+          <w:numId w:val="0"/>
+        </w:numPr>
+        <w:rPr>
+          <w:rFonts w:hint="eastAsia" w:ascii="KaiTi" w:hAnsi="KaiTi" w:eastAsia="KaiTi" w:cs="KaiTi"/>
+          <w:b w:val="0"/>
+          <w:bCs w:val="0"/>
+          <w:sz w:val="13"/>
+          <w:szCs w:val="13"/>
+          <w:lang w:val="en-US" w:eastAsia="zh-CN"/>
+        </w:rPr>
+      </w:pPr>
+      <w:r>
+        <w:rPr>
+          <w:rFonts w:hint="eastAsia" w:ascii="KaiTi" w:hAnsi="KaiTi" w:eastAsia="KaiTi" w:cs="KaiTi"/>
+          <w:b w:val="0"/>
+          <w:bCs w:val="0"/>
+          <w:sz w:val="13"/>
+          <w:szCs w:val="13"/>
+          <w:lang w:val="en-US" w:eastAsia="zh-CN"/>
+        </w:rPr>
+        <w:t>将相应的sketch增1</w:t>
+      </w:r>
+    </w:p>
+    <w:p>
+      <w:pPr>
+        <w:numPr>
+          <w:ilvl w:val="0"/>
+          <w:numId w:val="0"/>
+        </w:numPr>
+        <w:rPr>
+          <w:rFonts w:hint="eastAsia" w:ascii="KaiTi" w:hAnsi="KaiTi" w:eastAsia="KaiTi" w:cs="KaiTi"/>
+          <w:b w:val="0"/>
+          <w:bCs w:val="0"/>
+          <w:sz w:val="13"/>
+          <w:szCs w:val="13"/>
+          <w:lang w:val="en-US" w:eastAsia="zh-CN"/>
+        </w:rPr>
+      </w:pPr>
+      <w:r>
+        <w:rPr>
+          <w:rFonts w:hint="eastAsia" w:ascii="KaiTi" w:hAnsi="KaiTi" w:eastAsia="KaiTi" w:cs="KaiTi"/>
+          <w:b w:val="0"/>
+          <w:bCs w:val="0"/>
+          <w:sz w:val="13"/>
+          <w:szCs w:val="13"/>
+          <w:lang w:val="en-US" w:eastAsia="zh-CN"/>
+        </w:rPr>
+        <w:t>在堆中查找该元素，如果找到，把堆里的计数器也增1，并调整堆；如果没有找到，把这个元素的sketch作为钙元素的频率的近似值，跟堆顶元素比较，如果大于堆丁元素的频率，则把堆丁元素替换为该元素，并调整堆</w:t>
+      </w:r>
+    </w:p>
+    <w:p>
+      <w:pPr>
+        <w:numPr>
+          <w:ilvl w:val="0"/>
+          <w:numId w:val="0"/>
+        </w:numPr>
+        <w:rPr>
+          <w:rFonts w:hint="eastAsia" w:ascii="KaiTi" w:hAnsi="KaiTi" w:eastAsia="KaiTi" w:cs="KaiTi"/>
+          <w:b w:val="0"/>
+          <w:bCs w:val="0"/>
+          <w:sz w:val="13"/>
+          <w:szCs w:val="13"/>
+          <w:lang w:val="en-US" w:eastAsia="zh-CN"/>
+        </w:rPr>
+      </w:pPr>
+      <w:r>
+        <w:rPr>
+          <w:rFonts w:hint="eastAsia" w:ascii="KaiTi" w:hAnsi="KaiTi" w:eastAsia="KaiTi" w:cs="KaiTi"/>
+          <w:b w:val="0"/>
+          <w:bCs w:val="0"/>
+          <w:sz w:val="13"/>
+          <w:szCs w:val="13"/>
+          <w:lang w:val="en-US" w:eastAsia="zh-CN"/>
+        </w:rPr>
+        <w:t>这个方法的时间复杂度和空间复杂度如下：</w:t>
+      </w:r>
+    </w:p>
+    <w:p>
+      <w:pPr>
+        <w:numPr>
+          <w:ilvl w:val="0"/>
+          <w:numId w:val="0"/>
+        </w:numPr>
+        <w:rPr>
+          <w:rFonts w:hint="eastAsia" w:ascii="KaiTi" w:hAnsi="KaiTi" w:eastAsia="KaiTi" w:cs="KaiTi"/>
+          <w:b w:val="0"/>
+          <w:bCs w:val="0"/>
+          <w:sz w:val="13"/>
+          <w:szCs w:val="13"/>
+          <w:lang w:val="en-US" w:eastAsia="zh-CN"/>
+        </w:rPr>
+      </w:pPr>
+      <w:r>
+        <w:rPr>
+          <w:rFonts w:hint="eastAsia" w:ascii="KaiTi" w:hAnsi="KaiTi" w:eastAsia="KaiTi" w:cs="KaiTi"/>
+          <w:b w:val="0"/>
+          <w:bCs w:val="0"/>
+          <w:sz w:val="13"/>
+          <w:szCs w:val="13"/>
+          <w:lang w:val="en-US" w:eastAsia="zh-CN"/>
+        </w:rPr>
+        <w:t>空间复杂度O(dm)。m是二维数组的列数，d是二维数组的行数，堆需要O(k)的空间，不过k通常很小，堆的空间可以忽略不计</w:t>
+      </w:r>
+    </w:p>
+    <w:p>
+      <w:pPr>
+        <w:numPr>
+          <w:ilvl w:val="0"/>
+          <w:numId w:val="0"/>
+        </w:numPr>
+        <w:rPr>
+          <w:rFonts w:hint="eastAsia" w:ascii="KaiTi" w:hAnsi="KaiTi" w:eastAsia="KaiTi" w:cs="KaiTi"/>
+          <w:b w:val="0"/>
+          <w:bCs w:val="0"/>
+          <w:sz w:val="13"/>
+          <w:szCs w:val="13"/>
+          <w:lang w:val="en-US" w:eastAsia="zh-CN"/>
+        </w:rPr>
+      </w:pPr>
+      <w:r>
+        <w:rPr>
+          <w:rFonts w:hint="eastAsia" w:ascii="KaiTi" w:hAnsi="KaiTi" w:eastAsia="KaiTi" w:cs="KaiTi"/>
+          <w:b w:val="0"/>
+          <w:bCs w:val="0"/>
+          <w:sz w:val="13"/>
+          <w:szCs w:val="13"/>
+          <w:lang w:val="en-US" w:eastAsia="zh-CN"/>
+        </w:rPr>
+        <w:t>时间复杂度O(nlogk)。每次来一个新元素，需要在二维数组里查找一下，需要O(1)的时间；然后要在堆里查找一下，O(logk)的时间，有可能需要调堆，又需要O(logk)的时间，总的时间复杂度是O(nlogk)。</w:t>
+      </w:r>
+    </w:p>
+    <w:p>
+      <w:pPr>
+        <w:numPr>
+          <w:ilvl w:val="0"/>
+          <w:numId w:val="0"/>
+        </w:numPr>
+        <w:rPr>
+          <w:rFonts w:hint="eastAsia" w:ascii="KaiTi" w:hAnsi="KaiTi" w:eastAsia="KaiTi" w:cs="KaiTi"/>
+          <w:b w:val="0"/>
+          <w:bCs w:val="0"/>
+          <w:sz w:val="13"/>
+          <w:szCs w:val="13"/>
+          <w:lang w:val="en-US" w:eastAsia="zh-CN"/>
+        </w:rPr>
+      </w:pPr>
+    </w:p>
+    <w:p>
+      <w:pPr>
+        <w:numPr>
+          <w:ilvl w:val="0"/>
+          <w:numId w:val="0"/>
+        </w:numPr>
+        <w:rPr>
+          <w:rFonts w:hint="eastAsia" w:ascii="KaiTi" w:hAnsi="KaiTi" w:eastAsia="KaiTi" w:cs="KaiTi"/>
+          <w:b w:val="0"/>
+          <w:bCs w:val="0"/>
+          <w:sz w:val="13"/>
+          <w:szCs w:val="13"/>
+          <w:lang w:val="en-US" w:eastAsia="zh-CN"/>
+        </w:rPr>
+      </w:pPr>
+      <w:r>
+        <w:rPr>
+          <w:rFonts w:hint="eastAsia" w:ascii="KaiTi" w:hAnsi="KaiTi" w:eastAsia="KaiTi" w:cs="KaiTi"/>
+          <w:b w:val="0"/>
+          <w:bCs w:val="0"/>
+          <w:sz w:val="13"/>
+          <w:szCs w:val="13"/>
+          <w:lang w:val="en-US" w:eastAsia="zh-CN"/>
+        </w:rPr>
+        <w:t>方案4: Lossy Counting</w:t>
+      </w:r>
+    </w:p>
+    <w:p>
+      <w:pPr>
+        <w:numPr>
+          <w:ilvl w:val="0"/>
+          <w:numId w:val="0"/>
+        </w:numPr>
+        <w:rPr>
+          <w:rFonts w:hint="eastAsia" w:ascii="KaiTi" w:hAnsi="KaiTi" w:eastAsia="KaiTi" w:cs="KaiTi"/>
+          <w:b w:val="0"/>
+          <w:bCs w:val="0"/>
+          <w:sz w:val="13"/>
+          <w:szCs w:val="13"/>
+          <w:lang w:val="en-US" w:eastAsia="zh-CN"/>
+        </w:rPr>
+      </w:pPr>
+      <w:r>
+        <w:rPr>
+          <w:rFonts w:hint="eastAsia" w:ascii="KaiTi" w:hAnsi="KaiTi" w:eastAsia="KaiTi" w:cs="KaiTi"/>
+          <w:b w:val="0"/>
+          <w:bCs w:val="0"/>
+          <w:sz w:val="13"/>
+          <w:szCs w:val="13"/>
+          <w:lang w:val="en-US" w:eastAsia="zh-CN"/>
+        </w:rPr>
+        <w:t>Lossy Couting 算法流程：</w:t>
+      </w:r>
+    </w:p>
+    <w:p>
+      <w:pPr>
+        <w:numPr>
+          <w:ilvl w:val="0"/>
+          <w:numId w:val="0"/>
+        </w:numPr>
+        <w:rPr>
+          <w:rFonts w:hint="eastAsia" w:ascii="KaiTi" w:hAnsi="KaiTi" w:eastAsia="KaiTi" w:cs="KaiTi"/>
+          <w:b w:val="0"/>
+          <w:bCs w:val="0"/>
+          <w:sz w:val="13"/>
+          <w:szCs w:val="13"/>
+          <w:lang w:val="en-US" w:eastAsia="zh-CN"/>
+        </w:rPr>
+      </w:pPr>
+      <w:r>
+        <w:rPr>
+          <w:rFonts w:hint="eastAsia" w:ascii="KaiTi" w:hAnsi="KaiTi" w:eastAsia="KaiTi" w:cs="KaiTi"/>
+          <w:b w:val="0"/>
+          <w:bCs w:val="0"/>
+          <w:sz w:val="13"/>
+          <w:szCs w:val="13"/>
+          <w:lang w:val="en-US" w:eastAsia="zh-CN"/>
+        </w:rPr>
+        <w:t>建立一个HashMap，用于存放每个元素的出现次数</w:t>
+      </w:r>
+    </w:p>
+    <w:p>
+      <w:pPr>
+        <w:numPr>
+          <w:ilvl w:val="0"/>
+          <w:numId w:val="0"/>
+        </w:numPr>
+        <w:rPr>
+          <w:rFonts w:hint="eastAsia" w:ascii="KaiTi" w:hAnsi="KaiTi" w:eastAsia="KaiTi" w:cs="KaiTi"/>
+          <w:b w:val="0"/>
+          <w:bCs w:val="0"/>
+          <w:sz w:val="13"/>
+          <w:szCs w:val="13"/>
+          <w:lang w:val="en-US" w:eastAsia="zh-CN"/>
+        </w:rPr>
+      </w:pPr>
+      <w:r>
+        <w:rPr>
+          <w:rFonts w:hint="eastAsia" w:ascii="KaiTi" w:hAnsi="KaiTi" w:eastAsia="KaiTi" w:cs="KaiTi"/>
+          <w:b w:val="0"/>
+          <w:bCs w:val="0"/>
+          <w:sz w:val="13"/>
+          <w:szCs w:val="13"/>
+          <w:lang w:val="en-US" w:eastAsia="zh-CN"/>
+        </w:rPr>
+        <w:t>建立一个窗口（窗口的大小由错误率决定，后面具体讨论）</w:t>
+      </w:r>
+    </w:p>
+    <w:p>
+      <w:pPr>
+        <w:numPr>
+          <w:ilvl w:val="0"/>
+          <w:numId w:val="0"/>
+        </w:numPr>
+        <w:rPr>
+          <w:rFonts w:hint="eastAsia" w:ascii="KaiTi" w:hAnsi="KaiTi" w:eastAsia="KaiTi" w:cs="KaiTi"/>
+          <w:b w:val="0"/>
+          <w:bCs w:val="0"/>
+          <w:sz w:val="13"/>
+          <w:szCs w:val="13"/>
+          <w:lang w:val="en-US" w:eastAsia="zh-CN"/>
+        </w:rPr>
+      </w:pPr>
+      <w:r>
+        <w:rPr>
+          <w:rFonts w:hint="eastAsia" w:ascii="KaiTi" w:hAnsi="KaiTi" w:eastAsia="KaiTi" w:cs="KaiTi"/>
+          <w:b w:val="0"/>
+          <w:bCs w:val="0"/>
+          <w:sz w:val="13"/>
+          <w:szCs w:val="13"/>
+          <w:lang w:val="en-US" w:eastAsia="zh-CN"/>
+        </w:rPr>
+        <w:t>等待数据流不断流进这个窗口，直到窗口满了，开始统计每个元素出现的频率，统计结束后，每个元素的频率减1，然后将出现次数为0的元素从HashMap中删除</w:t>
+      </w:r>
+    </w:p>
+    <w:p>
+      <w:pPr>
+        <w:numPr>
+          <w:ilvl w:val="0"/>
+          <w:numId w:val="0"/>
+        </w:numPr>
+        <w:rPr>
+          <w:rFonts w:hint="eastAsia" w:ascii="KaiTi" w:hAnsi="KaiTi" w:eastAsia="KaiTi" w:cs="KaiTi"/>
+          <w:b w:val="0"/>
+          <w:bCs w:val="0"/>
+          <w:sz w:val="13"/>
+          <w:szCs w:val="13"/>
+          <w:lang w:val="en-US" w:eastAsia="zh-CN"/>
+        </w:rPr>
+      </w:pPr>
+      <w:r>
+        <w:rPr>
+          <w:rFonts w:hint="eastAsia" w:ascii="KaiTi" w:hAnsi="KaiTi" w:eastAsia="KaiTi" w:cs="KaiTi"/>
+          <w:b w:val="0"/>
+          <w:bCs w:val="0"/>
+          <w:sz w:val="13"/>
+          <w:szCs w:val="13"/>
+          <w:lang w:val="en-US" w:eastAsia="zh-CN"/>
+        </w:rPr>
+        <w:t>返回第2步，不断循环</w:t>
+      </w:r>
+    </w:p>
+    <w:p>
+      <w:pPr>
+        <w:numPr>
+          <w:ilvl w:val="0"/>
+          <w:numId w:val="0"/>
+        </w:numPr>
+        <w:rPr>
+          <w:rFonts w:hint="eastAsia" w:ascii="KaiTi" w:hAnsi="KaiTi" w:eastAsia="KaiTi" w:cs="KaiTi"/>
+          <w:b w:val="0"/>
+          <w:bCs w:val="0"/>
+          <w:sz w:val="13"/>
+          <w:szCs w:val="13"/>
+          <w:lang w:val="en-US" w:eastAsia="zh-CN"/>
+        </w:rPr>
+      </w:pPr>
+      <w:r>
+        <w:rPr>
+          <w:rFonts w:hint="eastAsia" w:ascii="KaiTi" w:hAnsi="KaiTi" w:eastAsia="KaiTi" w:cs="KaiTi"/>
+          <w:b w:val="0"/>
+          <w:bCs w:val="0"/>
+          <w:sz w:val="13"/>
+          <w:szCs w:val="13"/>
+          <w:lang w:val="en-US" w:eastAsia="zh-CN"/>
+        </w:rPr>
+        <w:t>Lossy Counting 背后朴素的思想是，出现频率高的元素，不太可能减一后变成0，如果某个元素在某个窗口内降到了0，说明它不太可能是高频元素，可以不再跟踪它的计数器了。随着处理的窗口越来越多，HashMap也会不断增长，同时HashMap里的低频元素会被清理出去，这样内存占用会保持在一个很低的水平。</w:t>
+      </w:r>
+    </w:p>
+    <w:p>
+      <w:pPr>
+        <w:numPr>
+          <w:ilvl w:val="0"/>
+          <w:numId w:val="0"/>
+        </w:numPr>
+        <w:rPr>
+          <w:rFonts w:hint="eastAsia" w:ascii="KaiTi" w:hAnsi="KaiTi" w:eastAsia="KaiTi" w:cs="KaiTi"/>
+          <w:b w:val="0"/>
+          <w:bCs w:val="0"/>
+          <w:sz w:val="13"/>
+          <w:szCs w:val="13"/>
+          <w:lang w:val="en-US" w:eastAsia="zh-CN"/>
+        </w:rPr>
+      </w:pPr>
+      <w:r>
+        <w:rPr>
+          <w:rFonts w:hint="eastAsia" w:ascii="KaiTi" w:hAnsi="KaiTi" w:eastAsia="KaiTi" w:cs="KaiTi"/>
+          <w:b w:val="0"/>
+          <w:bCs w:val="0"/>
+          <w:sz w:val="13"/>
+          <w:szCs w:val="13"/>
+          <w:lang w:val="en-US" w:eastAsia="zh-CN"/>
+        </w:rPr>
+        <w:t>很显然，Lossy Counting 算法是个近似算法，但它的错误率是可以在数学上证明它的边界的。假设要求错误率不大于ε，那么窗口大小为1/ε，对于长度为N的流，有N／（1/ε）＝εN 个窗口，由于每个窗口结束时减一了，那么频率最多被少计数了窗口个数εN。</w:t>
+      </w:r>
+    </w:p>
+    <w:p>
+      <w:pPr>
+        <w:numPr>
+          <w:ilvl w:val="0"/>
+          <w:numId w:val="0"/>
+        </w:numPr>
+        <w:rPr>
+          <w:rFonts w:hint="eastAsia" w:ascii="KaiTi" w:hAnsi="KaiTi" w:eastAsia="KaiTi" w:cs="KaiTi"/>
+          <w:sz w:val="13"/>
+          <w:szCs w:val="13"/>
+          <w:lang w:val="en-US" w:eastAsia="zh-CN"/>
+        </w:rPr>
+      </w:pPr>
+      <w:r>
+        <w:rPr>
+          <w:rFonts w:hint="eastAsia" w:ascii="KaiTi" w:hAnsi="KaiTi" w:eastAsia="KaiTi" w:cs="KaiTi"/>
+          <w:b w:val="0"/>
+          <w:bCs w:val="0"/>
+          <w:sz w:val="13"/>
+          <w:szCs w:val="13"/>
+          <w:lang w:val="en-US" w:eastAsia="zh-CN"/>
+        </w:rPr>
+        <w:t>该算法只需要一遍扫描，所以时间复杂度是O(n)。</w:t>
+      </w:r>
+    </w:p>
+    <w:p>
+      <w:pPr>
+        <w:numPr>
+          <w:ilvl w:val="0"/>
+          <w:numId w:val="0"/>
+        </w:numPr>
+        <w:rPr>
+          <w:rFonts w:hint="eastAsia" w:ascii="KaiTi" w:hAnsi="KaiTi" w:eastAsia="KaiTi" w:cs="KaiTi"/>
+          <w:b w:val="0"/>
+          <w:bCs w:val="0"/>
+          <w:sz w:val="13"/>
+          <w:szCs w:val="13"/>
+          <w:lang w:val="en-US" w:eastAsia="zh-CN"/>
+        </w:rPr>
+      </w:pPr>
+    </w:p>
+    <w:p>
+      <w:pPr>
+        <w:numPr>
+          <w:ilvl w:val="0"/>
+          <w:numId w:val="0"/>
+        </w:numPr>
+        <w:rPr>
+          <w:rFonts w:hint="eastAsia" w:ascii="KaiTi" w:hAnsi="KaiTi" w:eastAsia="KaiTi" w:cs="KaiTi"/>
+          <w:sz w:val="13"/>
+          <w:szCs w:val="13"/>
+          <w:lang w:val="en-US" w:eastAsia="zh-CN"/>
+        </w:rPr>
+      </w:pPr>
+      <w:r>
+        <w:rPr>
+          <w:rFonts w:hint="eastAsia" w:ascii="KaiTi" w:hAnsi="KaiTi" w:eastAsia="KaiTi" w:cs="KaiTi"/>
+          <w:sz w:val="13"/>
+          <w:szCs w:val="13"/>
+          <w:lang w:val="en-US" w:eastAsia="zh-CN"/>
+        </w:rPr>
+        <w:t>Uber的最近常考题，乍看跟Design Uber没啥区别， 只是从Deliver Rider换成了Package. 核心功能还是 1. User request service(myLocation, Restaurant, Order). 2. Driver pick up order and serve the order</w:t>
+      </w:r>
+    </w:p>
+    <w:p>
+      <w:pPr>
+        <w:numPr>
+          <w:ilvl w:val="0"/>
+          <w:numId w:val="0"/>
+        </w:numPr>
+        <w:rPr>
+          <w:rFonts w:hint="eastAsia" w:ascii="KaiTi" w:hAnsi="KaiTi" w:eastAsia="KaiTi" w:cs="KaiTi"/>
+          <w:sz w:val="13"/>
+          <w:szCs w:val="13"/>
+          <w:lang w:val="en-US" w:eastAsia="zh-CN"/>
+        </w:rPr>
+      </w:pPr>
+    </w:p>
+    <w:p>
+      <w:pPr>
+        <w:numPr>
+          <w:ilvl w:val="0"/>
+          <w:numId w:val="0"/>
+        </w:numPr>
+        <w:rPr>
+          <w:rFonts w:hint="eastAsia" w:ascii="KaiTi" w:hAnsi="KaiTi" w:eastAsia="KaiTi" w:cs="KaiTi"/>
+          <w:sz w:val="13"/>
+          <w:szCs w:val="13"/>
+          <w:lang w:val="en-US" w:eastAsia="zh-CN"/>
+        </w:rPr>
+      </w:pPr>
+      <w:r>
+        <w:rPr>
+          <w:rFonts w:hint="eastAsia" w:ascii="KaiTi" w:hAnsi="KaiTi" w:eastAsia="KaiTi" w:cs="KaiTi"/>
+          <w:sz w:val="13"/>
+          <w:szCs w:val="13"/>
+          <w:lang w:val="en-US" w:eastAsia="zh-CN"/>
+        </w:rPr>
+        <w:t>这边有几个difference: 1. User request service的时候需要提供Restaurant信息和Order信息。 2. How to select nearest driver? 这边还得考虑Food啥时候ready，因为restaurant准备食物还得一些时间，所以需要Restaurant trigger一个event, Food is ready, 请求Drivers来pick up吧，这时候开始match. 否则Drivers需要在Restaurant等，体验不好。并且Restaurant可以自己派Driver去送货，例如纽约曼哈顿经常见小哥骑车送餐。3. 比起Uber， 这边加了another entity, Restaurant. 所以需要Register Restaurant, Upload Menu. 这个可以提供一个Web Portal给商家。</w:t>
+      </w:r>
+    </w:p>
+    <w:p>
+      <w:pPr>
+        <w:numPr>
+          <w:ilvl w:val="0"/>
+          <w:numId w:val="0"/>
+        </w:numPr>
+        <w:rPr>
+          <w:rFonts w:hint="eastAsia" w:ascii="KaiTi" w:hAnsi="KaiTi" w:eastAsia="KaiTi" w:cs="KaiTi"/>
+          <w:sz w:val="13"/>
+          <w:szCs w:val="13"/>
+          <w:lang w:val="en-US" w:eastAsia="zh-CN"/>
+        </w:rPr>
+      </w:pPr>
+    </w:p>
+    <w:p>
+      <w:pPr>
+        <w:numPr>
+          <w:ilvl w:val="0"/>
+          <w:numId w:val="0"/>
+        </w:numPr>
+        <w:rPr>
+          <w:rFonts w:hint="eastAsia" w:ascii="KaiTi" w:hAnsi="KaiTi" w:eastAsia="KaiTi" w:cs="KaiTi"/>
+          <w:sz w:val="13"/>
+          <w:szCs w:val="13"/>
+          <w:lang w:val="en-US" w:eastAsia="zh-CN"/>
+        </w:rPr>
+      </w:pPr>
+      <w:r>
+        <w:rPr>
+          <w:rFonts w:hint="eastAsia" w:ascii="KaiTi" w:hAnsi="KaiTi" w:eastAsia="KaiTi" w:cs="KaiTi"/>
+          <w:sz w:val="13"/>
+          <w:szCs w:val="13"/>
+          <w:lang w:val="en-US" w:eastAsia="zh-CN"/>
+        </w:rPr>
+        <w:t xml:space="preserve">跟传统Uber一样的是，Payment service, update driver's location every 4 seconds once the package is on the way, Post trip service, like rating, tips. </w:t>
+      </w:r>
     </w:p>
     <w:p>
       <w:pPr>

</xml_diff>